<commit_message>
[zhaozonggang first add ]
</commit_message>
<xml_diff>
--- a/linux_os.docx
+++ b/linux_os.docx
@@ -1,6 +1,6 @@
 
 <file path=word/document.xml><?xml version="1.0" encoding="utf-8"?>
-<w:document xmlns:wpc="http://schemas.microsoft.com/office/word/2010/wordprocessingCanvas" xmlns:mc="http://schemas.openxmlformats.org/markup-compatibility/2006" xmlns:o="urn:schemas-microsoft-com:office:office" xmlns:r="http://schemas.openxmlformats.org/officeDocument/2006/relationships" xmlns:m="http://schemas.openxmlformats.org/officeDocument/2006/math" xmlns:v="urn:schemas-microsoft-com:vml" xmlns:wp14="http://schemas.microsoft.com/office/word/2010/wordprocessingDrawing" xmlns:wp="http://schemas.openxmlformats.org/drawingml/2006/wordprocessingDrawing" xmlns:w10="urn:schemas-microsoft-com:office:word" xmlns:w="http://schemas.openxmlformats.org/wordprocessingml/2006/main" xmlns:w14="http://schemas.microsoft.com/office/word/2010/wordml" xmlns:w15="http://schemas.microsoft.com/office/word/2012/wordml" xmlns:wpg="http://schemas.microsoft.com/office/word/2010/wordprocessingGroup" xmlns:wpi="http://schemas.microsoft.com/office/word/2010/wordprocessingInk" xmlns:wne="http://schemas.microsoft.com/office/word/2006/wordml" xmlns:wps="http://schemas.microsoft.com/office/word/2010/wordprocessingShape" mc:Ignorable="w14 w15 wp14">
+<w:document xmlns:wpc="http://schemas.microsoft.com/office/word/2010/wordprocessingCanvas" xmlns:cx="http://schemas.microsoft.com/office/drawing/2014/chartex" xmlns:cx1="http://schemas.microsoft.com/office/drawing/2015/9/8/chartex" xmlns:cx2="http://schemas.microsoft.com/office/drawing/2015/10/21/chartex" xmlns:cx3="http://schemas.microsoft.com/office/drawing/2016/5/9/chartex" xmlns:cx4="http://schemas.microsoft.com/office/drawing/2016/5/10/chartex" xmlns:cx5="http://schemas.microsoft.com/office/drawing/2016/5/11/chartex" xmlns:cx6="http://schemas.microsoft.com/office/drawing/2016/5/12/chartex" xmlns:cx7="http://schemas.microsoft.com/office/drawing/2016/5/13/chartex" xmlns:cx8="http://schemas.microsoft.com/office/drawing/2016/5/14/chartex" xmlns:mc="http://schemas.openxmlformats.org/markup-compatibility/2006" xmlns:aink="http://schemas.microsoft.com/office/drawing/2016/ink" xmlns:am3d="http://schemas.microsoft.com/office/drawing/2017/model3d" xmlns:o="urn:schemas-microsoft-com:office:office" xmlns:r="http://schemas.openxmlformats.org/officeDocument/2006/relationships" xmlns:m="http://schemas.openxmlformats.org/officeDocument/2006/math" xmlns:v="urn:schemas-microsoft-com:vml" xmlns:wp14="http://schemas.microsoft.com/office/word/2010/wordprocessingDrawing" xmlns:wp="http://schemas.openxmlformats.org/drawingml/2006/wordprocessingDrawing" xmlns:w10="urn:schemas-microsoft-com:office:word" xmlns:w="http://schemas.openxmlformats.org/wordprocessingml/2006/main" xmlns:w14="http://schemas.microsoft.com/office/word/2010/wordml" xmlns:w15="http://schemas.microsoft.com/office/word/2012/wordml" xmlns:w16cex="http://schemas.microsoft.com/office/word/2018/wordml/cex" xmlns:w16cid="http://schemas.microsoft.com/office/word/2016/wordml/cid" xmlns:w16="http://schemas.microsoft.com/office/word/2018/wordml" xmlns:w16se="http://schemas.microsoft.com/office/word/2015/wordml/symex" xmlns:wpg="http://schemas.microsoft.com/office/word/2010/wordprocessingGroup" xmlns:wpi="http://schemas.microsoft.com/office/word/2010/wordprocessingInk" xmlns:wne="http://schemas.microsoft.com/office/word/2006/wordml" xmlns:wps="http://schemas.microsoft.com/office/word/2010/wordprocessingShape" mc:Ignorable="w14 w15 w16se w16cid w16 w16cex wp14">
   <w:body>
     <w:p/>
     <w:p/>
@@ -179,15 +179,85 @@
       </w:r>
     </w:p>
     <w:p>
+      <w:r>
+        <w:t xml:space="preserve">struct </w:t>
+      </w:r>
       <w:proofErr w:type="spellStart"/>
+      <w:r>
+        <w:t>list_head</w:t>
+      </w:r>
+      <w:proofErr w:type="spellEnd"/>
+      <w:r>
+        <w:t xml:space="preserve"> {</w:t>
+      </w:r>
+    </w:p>
+    <w:p>
+      <w:r>
+        <w:tab/>
+        <w:t xml:space="preserve">struct </w:t>
+      </w:r>
+      <w:proofErr w:type="spellStart"/>
+      <w:r>
+        <w:t>list_head</w:t>
+      </w:r>
+      <w:proofErr w:type="spellEnd"/>
+      <w:r>
+        <w:t xml:space="preserve"> *next, *</w:t>
+      </w:r>
+      <w:proofErr w:type="spellStart"/>
+      <w:r>
+        <w:t>prev</w:t>
+      </w:r>
+      <w:proofErr w:type="spellEnd"/>
+      <w:r>
+        <w:t>;</w:t>
+      </w:r>
+    </w:p>
+    <w:p>
+      <w:r>
+        <w:t>};</w:t>
+      </w:r>
+    </w:p>
+    <w:p/>
+    <w:p>
+      <w:r>
+        <w:rPr>
+          <w:rFonts w:hint="eastAsia"/>
+        </w:rPr>
+        <w:t>//</w:t>
+      </w:r>
+      <w:r>
+        <w:rPr>
+          <w:rFonts w:hint="eastAsia"/>
+        </w:rPr>
+        <w:t>初始化一个链表</w:t>
+      </w:r>
+    </w:p>
+    <w:p>
+      <w:r>
+        <w:t xml:space="preserve">static inline void </w:t>
+      </w:r>
+      <w:proofErr w:type="spellStart"/>
+      <w:r>
+        <w:rPr>
+          <w:rFonts w:hint="eastAsia"/>
+        </w:rPr>
+        <w:t>init_list_</w:t>
+      </w:r>
       <w:proofErr w:type="gramStart"/>
       <w:r>
-        <w:t>struct</w:t>
+        <w:rPr>
+          <w:rFonts w:hint="eastAsia"/>
+        </w:rPr>
+        <w:t>head</w:t>
       </w:r>
       <w:proofErr w:type="spellEnd"/>
+      <w:r>
+        <w:t>(</w:t>
+      </w:r>
       <w:proofErr w:type="gramEnd"/>
       <w:r>
-        <w:t xml:space="preserve"> </w:t>
+        <w:t xml:space="preserve">struct </w:t>
       </w:r>
       <w:proofErr w:type="spellStart"/>
       <w:r>
@@ -195,325 +265,168 @@
       </w:r>
       <w:proofErr w:type="spellEnd"/>
       <w:r>
-        <w:t xml:space="preserve"> {</w:t>
+        <w:t xml:space="preserve"> *list)</w:t>
+      </w:r>
+    </w:p>
+    <w:p>
+      <w:r>
+        <w:t>{</w:t>
       </w:r>
     </w:p>
     <w:p>
       <w:r>
         <w:tab/>
+        <w:t>list-&gt;next = list;</w:t>
+      </w:r>
+    </w:p>
+    <w:p>
+      <w:r>
+        <w:tab/>
+        <w:t>list-&gt;</w:t>
       </w:r>
       <w:proofErr w:type="spellStart"/>
-      <w:proofErr w:type="gramStart"/>
-      <w:r>
-        <w:t>struct</w:t>
+      <w:r>
+        <w:t>prev</w:t>
       </w:r>
       <w:proofErr w:type="spellEnd"/>
-      <w:proofErr w:type="gramEnd"/>
-      <w:r>
-        <w:t xml:space="preserve"> </w:t>
+      <w:r>
+        <w:t xml:space="preserve"> = list;</w:t>
+      </w:r>
+    </w:p>
+    <w:p>
+      <w:r>
+        <w:t>}</w:t>
+      </w:r>
+    </w:p>
+    <w:p/>
+    <w:p>
+      <w:r>
+        <w:rPr>
+          <w:rFonts w:hint="eastAsia"/>
+        </w:rPr>
+        <w:t>//</w:t>
+      </w:r>
+      <w:r>
+        <w:rPr>
+          <w:rFonts w:hint="eastAsia"/>
+        </w:rPr>
+        <w:t>添加一个节点进入链表</w:t>
+      </w:r>
+      <w:r>
+        <w:t>—</w:t>
+      </w:r>
+      <w:r>
+        <w:rPr>
+          <w:rFonts w:hint="eastAsia"/>
+          <w:color w:val="FF0000"/>
+        </w:rPr>
+        <w:t>头部插入</w:t>
+      </w:r>
+      <w:r>
+        <w:rPr>
+          <w:rFonts w:hint="eastAsia"/>
+        </w:rPr>
+        <w:t>--</w:t>
+      </w:r>
+    </w:p>
+    <w:p>
+      <w:r>
+        <w:t>static void __</w:t>
       </w:r>
       <w:proofErr w:type="spellStart"/>
       <w:r>
+        <w:t>list_add</w:t>
+      </w:r>
+      <w:proofErr w:type="spellEnd"/>
+      <w:r>
+        <w:t xml:space="preserve">(struct </w:t>
+      </w:r>
+      <w:proofErr w:type="spellStart"/>
+      <w:r>
         <w:t>list_head</w:t>
       </w:r>
       <w:proofErr w:type="spellEnd"/>
       <w:r>
-        <w:t xml:space="preserve"> *next, *</w:t>
+        <w:t xml:space="preserve"> *new, struct </w:t>
       </w:r>
       <w:proofErr w:type="spellStart"/>
       <w:r>
+        <w:t>list_head</w:t>
+      </w:r>
+      <w:proofErr w:type="spellEnd"/>
+      <w:r>
+        <w:t xml:space="preserve"> *</w:t>
+      </w:r>
+      <w:proofErr w:type="spellStart"/>
+      <w:r>
         <w:t>prev</w:t>
       </w:r>
       <w:proofErr w:type="spellEnd"/>
       <w:r>
+        <w:t xml:space="preserve"> ,struct </w:t>
+      </w:r>
+      <w:proofErr w:type="spellStart"/>
+      <w:r>
+        <w:t>list_head</w:t>
+      </w:r>
+      <w:proofErr w:type="spellEnd"/>
+      <w:r>
+        <w:t xml:space="preserve"> *next)</w:t>
+      </w:r>
+    </w:p>
+    <w:p>
+      <w:r>
+        <w:t>{</w:t>
+      </w:r>
+    </w:p>
+    <w:p>
+      <w:r>
+        <w:t xml:space="preserve">    next-&gt;</w:t>
+      </w:r>
+      <w:proofErr w:type="spellStart"/>
+      <w:r>
+        <w:t>prev</w:t>
+      </w:r>
+      <w:proofErr w:type="spellEnd"/>
+      <w:r>
+        <w:t xml:space="preserve"> = new;</w:t>
+      </w:r>
+    </w:p>
+    <w:p>
+      <w:r>
+        <w:t xml:space="preserve">    new-&gt;next = next;</w:t>
+      </w:r>
+    </w:p>
+    <w:p>
+      <w:r>
+        <w:t xml:space="preserve">    new-&gt;</w:t>
+      </w:r>
+      <w:proofErr w:type="spellStart"/>
+      <w:r>
+        <w:t>prev</w:t>
+      </w:r>
+      <w:proofErr w:type="spellEnd"/>
+      <w:r>
+        <w:t xml:space="preserve"> = </w:t>
+      </w:r>
+      <w:proofErr w:type="spellStart"/>
+      <w:r>
+        <w:t>prev</w:t>
+      </w:r>
+      <w:proofErr w:type="spellEnd"/>
+      <w:r>
         <w:t>;</w:t>
       </w:r>
     </w:p>
     <w:p>
       <w:r>
-        <w:t>};</w:t>
-      </w:r>
-    </w:p>
-    <w:p/>
-    <w:p>
-      <w:r>
-        <w:rPr>
-          <w:rFonts w:hint="eastAsia"/>
-        </w:rPr>
-        <w:t>//</w:t>
-      </w:r>
-      <w:r>
-        <w:rPr>
-          <w:rFonts w:hint="eastAsia"/>
-        </w:rPr>
-        <w:t>初始化一个链表</w:t>
-      </w:r>
-    </w:p>
-    <w:p>
-      <w:proofErr w:type="gramStart"/>
-      <w:r>
-        <w:t>static</w:t>
-      </w:r>
-      <w:proofErr w:type="gramEnd"/>
-      <w:r>
-        <w:t xml:space="preserve"> inline void </w:t>
+        <w:t xml:space="preserve">    </w:t>
       </w:r>
       <w:proofErr w:type="spellStart"/>
       <w:r>
-        <w:rPr>
-          <w:rFonts w:hint="eastAsia"/>
-        </w:rPr>
-        <w:t>init_list_head</w:t>
+        <w:t>prev</w:t>
       </w:r>
       <w:proofErr w:type="spellEnd"/>
-      <w:r>
-        <w:t>(</w:t>
-      </w:r>
-      <w:proofErr w:type="spellStart"/>
-      <w:r>
-        <w:t>struct</w:t>
-      </w:r>
-      <w:proofErr w:type="spellEnd"/>
-      <w:r>
-        <w:t xml:space="preserve"> </w:t>
-      </w:r>
-      <w:proofErr w:type="spellStart"/>
-      <w:r>
-        <w:t>list_head</w:t>
-      </w:r>
-      <w:proofErr w:type="spellEnd"/>
-      <w:r>
-        <w:t xml:space="preserve"> *list)</w:t>
-      </w:r>
-    </w:p>
-    <w:p>
-      <w:r>
-        <w:t>{</w:t>
-      </w:r>
-    </w:p>
-    <w:p>
-      <w:r>
-        <w:tab/>
-      </w:r>
-      <w:proofErr w:type="gramStart"/>
-      <w:r>
-        <w:t>list</w:t>
-      </w:r>
-      <w:proofErr w:type="gramEnd"/>
-      <w:r>
-        <w:t>-&gt;next = list;</w:t>
-      </w:r>
-    </w:p>
-    <w:p>
-      <w:r>
-        <w:tab/>
-      </w:r>
-      <w:proofErr w:type="gramStart"/>
-      <w:r>
-        <w:t>list</w:t>
-      </w:r>
-      <w:proofErr w:type="gramEnd"/>
-      <w:r>
-        <w:t>-&gt;</w:t>
-      </w:r>
-      <w:proofErr w:type="spellStart"/>
-      <w:r>
-        <w:t>prev</w:t>
-      </w:r>
-      <w:proofErr w:type="spellEnd"/>
-      <w:r>
-        <w:t xml:space="preserve"> = list;</w:t>
-      </w:r>
-    </w:p>
-    <w:p>
-      <w:r>
-        <w:t>}</w:t>
-      </w:r>
-    </w:p>
-    <w:p/>
-    <w:p>
-      <w:r>
-        <w:rPr>
-          <w:rFonts w:hint="eastAsia"/>
-        </w:rPr>
-        <w:t>//</w:t>
-      </w:r>
-      <w:r>
-        <w:rPr>
-          <w:rFonts w:hint="eastAsia"/>
-        </w:rPr>
-        <w:t>添加一个节点进入链表</w:t>
-      </w:r>
-      <w:r>
-        <w:t>—</w:t>
-      </w:r>
-      <w:r>
-        <w:rPr>
-          <w:rFonts w:hint="eastAsia"/>
-          <w:color w:val="FF0000"/>
-        </w:rPr>
-        <w:t>头部插入</w:t>
-      </w:r>
-      <w:r>
-        <w:rPr>
-          <w:rFonts w:hint="eastAsia"/>
-        </w:rPr>
-        <w:t>--</w:t>
-      </w:r>
-    </w:p>
-    <w:p>
-      <w:proofErr w:type="gramStart"/>
-      <w:r>
-        <w:t>static</w:t>
-      </w:r>
-      <w:proofErr w:type="gramEnd"/>
-      <w:r>
-        <w:t xml:space="preserve"> void __</w:t>
-      </w:r>
-      <w:proofErr w:type="spellStart"/>
-      <w:r>
-        <w:t>list_add</w:t>
-      </w:r>
-      <w:proofErr w:type="spellEnd"/>
-      <w:r>
-        <w:t>(</w:t>
-      </w:r>
-      <w:proofErr w:type="spellStart"/>
-      <w:r>
-        <w:t>struct</w:t>
-      </w:r>
-      <w:proofErr w:type="spellEnd"/>
-      <w:r>
-        <w:t xml:space="preserve"> </w:t>
-      </w:r>
-      <w:proofErr w:type="spellStart"/>
-      <w:r>
-        <w:t>list_head</w:t>
-      </w:r>
-      <w:proofErr w:type="spellEnd"/>
-      <w:r>
-        <w:t xml:space="preserve"> *new, </w:t>
-      </w:r>
-      <w:proofErr w:type="spellStart"/>
-      <w:r>
-        <w:t>struct</w:t>
-      </w:r>
-      <w:proofErr w:type="spellEnd"/>
-      <w:r>
-        <w:t xml:space="preserve"> </w:t>
-      </w:r>
-      <w:proofErr w:type="spellStart"/>
-      <w:r>
-        <w:t>list_head</w:t>
-      </w:r>
-      <w:proofErr w:type="spellEnd"/>
-      <w:r>
-        <w:t xml:space="preserve"> *</w:t>
-      </w:r>
-      <w:proofErr w:type="spellStart"/>
-      <w:r>
-        <w:t>prev</w:t>
-      </w:r>
-      <w:proofErr w:type="spellEnd"/>
-      <w:r>
-        <w:t xml:space="preserve"> ,</w:t>
-      </w:r>
-      <w:proofErr w:type="spellStart"/>
-      <w:r>
-        <w:t>struct</w:t>
-      </w:r>
-      <w:proofErr w:type="spellEnd"/>
-      <w:r>
-        <w:t xml:space="preserve"> </w:t>
-      </w:r>
-      <w:proofErr w:type="spellStart"/>
-      <w:r>
-        <w:t>list_head</w:t>
-      </w:r>
-      <w:proofErr w:type="spellEnd"/>
-      <w:r>
-        <w:t xml:space="preserve"> *next)</w:t>
-      </w:r>
-    </w:p>
-    <w:p>
-      <w:r>
-        <w:t>{</w:t>
-      </w:r>
-    </w:p>
-    <w:p>
-      <w:r>
-        <w:t xml:space="preserve">    </w:t>
-      </w:r>
-      <w:proofErr w:type="gramStart"/>
-      <w:r>
-        <w:t>next</w:t>
-      </w:r>
-      <w:proofErr w:type="gramEnd"/>
-      <w:r>
-        <w:t>-&gt;</w:t>
-      </w:r>
-      <w:proofErr w:type="spellStart"/>
-      <w:r>
-        <w:t>prev</w:t>
-      </w:r>
-      <w:proofErr w:type="spellEnd"/>
-      <w:r>
-        <w:t xml:space="preserve"> = new;</w:t>
-      </w:r>
-    </w:p>
-    <w:p>
-      <w:r>
-        <w:t xml:space="preserve">    </w:t>
-      </w:r>
-      <w:proofErr w:type="gramStart"/>
-      <w:r>
-        <w:t>new</w:t>
-      </w:r>
-      <w:proofErr w:type="gramEnd"/>
-      <w:r>
-        <w:t>-&gt;next = next;</w:t>
-      </w:r>
-    </w:p>
-    <w:p>
-      <w:r>
-        <w:t xml:space="preserve">    </w:t>
-      </w:r>
-      <w:proofErr w:type="gramStart"/>
-      <w:r>
-        <w:t>new</w:t>
-      </w:r>
-      <w:proofErr w:type="gramEnd"/>
-      <w:r>
-        <w:t>-&gt;</w:t>
-      </w:r>
-      <w:proofErr w:type="spellStart"/>
-      <w:r>
-        <w:t>prev</w:t>
-      </w:r>
-      <w:proofErr w:type="spellEnd"/>
-      <w:r>
-        <w:t xml:space="preserve"> = </w:t>
-      </w:r>
-      <w:proofErr w:type="spellStart"/>
-      <w:r>
-        <w:t>prev</w:t>
-      </w:r>
-      <w:proofErr w:type="spellEnd"/>
-      <w:r>
-        <w:t>;</w:t>
-      </w:r>
-    </w:p>
-    <w:p>
-      <w:r>
-        <w:t xml:space="preserve">    </w:t>
-      </w:r>
-      <w:proofErr w:type="spellStart"/>
-      <w:proofErr w:type="gramStart"/>
-      <w:r>
-        <w:t>prev</w:t>
-      </w:r>
-      <w:proofErr w:type="spellEnd"/>
-      <w:proofErr w:type="gramEnd"/>
       <w:r>
         <w:t>-&gt;next = new;</w:t>
       </w:r>
@@ -597,163 +510,313 @@
       </w:r>
       <w:proofErr w:type="spellStart"/>
       <w:r>
-        <w:t>list_for_</w:t>
-      </w:r>
-      <w:proofErr w:type="gramStart"/>
-      <w:r>
-        <w:t>each</w:t>
+        <w:t>list_for_each</w:t>
       </w:r>
       <w:proofErr w:type="spellEnd"/>
       <w:r>
+        <w:t>(pos ,head) \</w:t>
+      </w:r>
+    </w:p>
+    <w:p>
+      <w:r>
+        <w:t xml:space="preserve">        for(pos = (head)-&gt;next ; pos != (head) ;pos = pos-&gt;next)</w:t>
+      </w:r>
+    </w:p>
+    <w:p/>
+    <w:p>
+      <w:r>
+        <w:rPr>
+          <w:rFonts w:hint="eastAsia"/>
+        </w:rPr>
+        <w:t>//</w:t>
+      </w:r>
+      <w:r>
+        <w:rPr>
+          <w:rFonts w:hint="eastAsia"/>
+        </w:rPr>
+        <w:t>求出在结构体中的偏移量</w:t>
+      </w:r>
+    </w:p>
+    <w:p>
+      <w:r>
+        <w:t xml:space="preserve">#define </w:t>
+      </w:r>
+      <w:proofErr w:type="spellStart"/>
+      <w:r>
+        <w:t>offsetof</w:t>
+      </w:r>
+      <w:proofErr w:type="spellEnd"/>
+      <w:r>
+        <w:t>(type, member) ((</w:t>
+      </w:r>
+      <w:proofErr w:type="spellStart"/>
+      <w:r>
+        <w:t>size_t</w:t>
+      </w:r>
+      <w:proofErr w:type="spellEnd"/>
+      <w:r>
+        <w:t>) &amp;((type *)0)-&gt;member)</w:t>
+      </w:r>
+    </w:p>
+    <w:p/>
+    <w:p>
+      <w:r>
+        <w:rPr>
+          <w:rFonts w:hint="eastAsia"/>
+        </w:rPr>
+        <w:t>//</w:t>
+      </w:r>
+      <w:r>
+        <w:rPr>
+          <w:rFonts w:hint="eastAsia"/>
+        </w:rPr>
+        <w:t>计算结构体的首地址</w:t>
+      </w:r>
+    </w:p>
+    <w:p>
+      <w:r>
+        <w:t xml:space="preserve">#define </w:t>
+      </w:r>
+      <w:proofErr w:type="spellStart"/>
+      <w:r>
+        <w:t>container_of</w:t>
+      </w:r>
+      <w:proofErr w:type="spellEnd"/>
+      <w:r>
         <w:t>(</w:t>
       </w:r>
       <w:proofErr w:type="spellStart"/>
-      <w:proofErr w:type="gramEnd"/>
-      <w:r>
-        <w:t>pos</w:t>
+      <w:r>
+        <w:t>ptr</w:t>
       </w:r>
       <w:proofErr w:type="spellEnd"/>
       <w:r>
-        <w:t xml:space="preserve"> ,head) \</w:t>
+        <w:t>, type, member) ({              \</w:t>
+      </w:r>
+    </w:p>
+    <w:p>
+      <w:r>
+        <w:t xml:space="preserve">        const </w:t>
+      </w:r>
+      <w:proofErr w:type="spellStart"/>
+      <w:r>
+        <w:t>typeof</w:t>
+      </w:r>
+      <w:proofErr w:type="spellEnd"/>
+      <w:r>
+        <w:t>( ((type *)0)-&gt;member ) *__</w:t>
+      </w:r>
+      <w:proofErr w:type="spellStart"/>
+      <w:r>
+        <w:t>mptr</w:t>
+      </w:r>
+      <w:proofErr w:type="spellEnd"/>
+      <w:r>
+        <w:t xml:space="preserve"> = (</w:t>
+      </w:r>
+      <w:proofErr w:type="spellStart"/>
+      <w:r>
+        <w:t>ptr</w:t>
+      </w:r>
+      <w:proofErr w:type="spellEnd"/>
+      <w:r>
+        <w:t>);    \</w:t>
+      </w:r>
+    </w:p>
+    <w:p>
+      <w:r>
+        <w:t xml:space="preserve">        (type *)( (char *)__</w:t>
+      </w:r>
+      <w:proofErr w:type="spellStart"/>
+      <w:r>
+        <w:t>mptr</w:t>
+      </w:r>
+      <w:proofErr w:type="spellEnd"/>
+      <w:r>
+        <w:t xml:space="preserve"> - </w:t>
+      </w:r>
+      <w:proofErr w:type="spellStart"/>
+      <w:r>
+        <w:t>offsetof</w:t>
+      </w:r>
+      <w:proofErr w:type="spellEnd"/>
+      <w:r>
+        <w:t>(</w:t>
+      </w:r>
+      <w:proofErr w:type="spellStart"/>
+      <w:r>
+        <w:t>type,member</w:t>
+      </w:r>
+      <w:proofErr w:type="spellEnd"/>
+      <w:r>
+        <w:t>) );})</w:t>
+      </w:r>
+    </w:p>
+    <w:p/>
+    <w:p>
+      <w:r>
+        <w:rPr>
+          <w:rFonts w:hint="eastAsia"/>
+        </w:rPr>
+        <w:t>//</w:t>
+      </w:r>
+      <w:r>
+        <w:rPr>
+          <w:rFonts w:hint="eastAsia"/>
+        </w:rPr>
+        <w:t>计算结构体的首地址</w:t>
+      </w:r>
+    </w:p>
+    <w:p>
+      <w:r>
+        <w:t xml:space="preserve">#define </w:t>
+      </w:r>
+      <w:proofErr w:type="spellStart"/>
+      <w:r>
+        <w:t>list_entry</w:t>
+      </w:r>
+      <w:proofErr w:type="spellEnd"/>
+      <w:r>
+        <w:t>(</w:t>
+      </w:r>
+      <w:proofErr w:type="spellStart"/>
+      <w:r>
+        <w:t>ptr</w:t>
+      </w:r>
+      <w:proofErr w:type="spellEnd"/>
+      <w:r>
+        <w:t>, type, member) \</w:t>
       </w:r>
     </w:p>
     <w:p>
       <w:r>
         <w:t xml:space="preserve">        </w:t>
       </w:r>
-      <w:proofErr w:type="gramStart"/>
-      <w:r>
-        <w:t>for(</w:t>
-      </w:r>
       <w:proofErr w:type="spellStart"/>
-      <w:proofErr w:type="gramEnd"/>
-      <w:r>
-        <w:t>pos</w:t>
+      <w:r>
+        <w:t>container_of</w:t>
       </w:r>
       <w:proofErr w:type="spellEnd"/>
       <w:r>
-        <w:t xml:space="preserve"> = (head)-&gt;next ; </w:t>
+        <w:t>(</w:t>
       </w:r>
       <w:proofErr w:type="spellStart"/>
       <w:r>
-        <w:t>pos</w:t>
+        <w:t>ptr</w:t>
       </w:r>
       <w:proofErr w:type="spellEnd"/>
       <w:r>
-        <w:t xml:space="preserve"> != (head) ;</w:t>
+        <w:t>, type, member)</w:t>
+      </w:r>
+    </w:p>
+    <w:p/>
+    <w:p>
+      <w:pPr>
+        <w:rPr>
+          <w:color w:val="FF0000"/>
+        </w:rPr>
+      </w:pPr>
+      <w:r>
+        <w:rPr>
+          <w:color w:val="FF0000"/>
+        </w:rPr>
+        <w:t>//</w:t>
       </w:r>
       <w:proofErr w:type="spellStart"/>
       <w:r>
-        <w:t>pos</w:t>
+        <w:rPr>
+          <w:color w:val="FF0000"/>
+        </w:rPr>
+        <w:t>list_for_each_entry</w:t>
       </w:r>
       <w:proofErr w:type="spellEnd"/>
       <w:r>
+        <w:rPr>
+          <w:color w:val="FF0000"/>
+        </w:rPr>
         <w:t xml:space="preserve"> = </w:t>
       </w:r>
       <w:proofErr w:type="spellStart"/>
       <w:r>
-        <w:t>pos</w:t>
+        <w:rPr>
+          <w:color w:val="FF0000"/>
+        </w:rPr>
+        <w:t>list_for_each</w:t>
       </w:r>
       <w:proofErr w:type="spellEnd"/>
       <w:r>
-        <w:t>-&gt;next)</w:t>
-      </w:r>
-    </w:p>
-    <w:p/>
-    <w:p>
-      <w:r>
-        <w:rPr>
-          <w:rFonts w:hint="eastAsia"/>
-        </w:rPr>
-        <w:t>//</w:t>
-      </w:r>
-      <w:r>
-        <w:rPr>
-          <w:rFonts w:hint="eastAsia"/>
-        </w:rPr>
-        <w:t>求出在结构体中的偏移量</w:t>
-      </w:r>
+        <w:rPr>
+          <w:color w:val="FF0000"/>
+        </w:rPr>
+        <w:t xml:space="preserve"> + </w:t>
+      </w:r>
+      <w:proofErr w:type="spellStart"/>
+      <w:r>
+        <w:rPr>
+          <w:color w:val="FF0000"/>
+        </w:rPr>
+        <w:t>list_entry</w:t>
+      </w:r>
+      <w:proofErr w:type="spellEnd"/>
     </w:p>
     <w:p>
       <w:r>
         <w:t xml:space="preserve">#define </w:t>
       </w:r>
       <w:proofErr w:type="spellStart"/>
-      <w:proofErr w:type="gramStart"/>
-      <w:r>
-        <w:t>offsetof</w:t>
+      <w:r>
+        <w:t>list_for_each_entry</w:t>
       </w:r>
       <w:proofErr w:type="spellEnd"/>
       <w:r>
-        <w:t>(</w:t>
-      </w:r>
-      <w:proofErr w:type="gramEnd"/>
-      <w:r>
-        <w:t>type, member) ((</w:t>
+        <w:t>(pos, head, member)                \</w:t>
+      </w:r>
+    </w:p>
+    <w:p>
+      <w:r>
+        <w:t xml:space="preserve">    for (pos = </w:t>
       </w:r>
       <w:proofErr w:type="spellStart"/>
       <w:r>
-        <w:t>size_t</w:t>
+        <w:t>list_entry</w:t>
       </w:r>
       <w:proofErr w:type="spellEnd"/>
       <w:r>
-        <w:t>) &amp;((type *)0)-&gt;member)</w:t>
-      </w:r>
-    </w:p>
-    <w:p/>
-    <w:p>
-      <w:r>
-        <w:rPr>
-          <w:rFonts w:hint="eastAsia"/>
-        </w:rPr>
-        <w:t>//</w:t>
-      </w:r>
-      <w:r>
-        <w:rPr>
-          <w:rFonts w:hint="eastAsia"/>
-        </w:rPr>
-        <w:t>计算结构体的首地址</w:t>
-      </w:r>
-    </w:p>
-    <w:p>
-      <w:r>
-        <w:t xml:space="preserve">#define </w:t>
+        <w:t xml:space="preserve">((head)-&gt;next, </w:t>
       </w:r>
       <w:proofErr w:type="spellStart"/>
       <w:r>
-        <w:t>container_</w:t>
-      </w:r>
-      <w:proofErr w:type="gramStart"/>
-      <w:r>
-        <w:t>of</w:t>
+        <w:t>typeof</w:t>
       </w:r>
       <w:proofErr w:type="spellEnd"/>
       <w:r>
-        <w:t>(</w:t>
+        <w:t>(*pos), member);    \</w:t>
+      </w:r>
+    </w:p>
+    <w:p>
+      <w:r>
+        <w:t xml:space="preserve">         &amp;pos-&gt;member != (head);     \</w:t>
+      </w:r>
+    </w:p>
+    <w:p>
+      <w:r>
+        <w:t xml:space="preserve">         pos = </w:t>
       </w:r>
       <w:proofErr w:type="spellStart"/>
-      <w:proofErr w:type="gramEnd"/>
-      <w:r>
-        <w:t>ptr</w:t>
+      <w:r>
+        <w:t>list_entry</w:t>
       </w:r>
       <w:proofErr w:type="spellEnd"/>
       <w:r>
-        <w:t>, type, member) ({              \</w:t>
-      </w:r>
-    </w:p>
-    <w:p>
-      <w:r>
-        <w:t xml:space="preserve">        </w:t>
+        <w:t>(pos-&gt;</w:t>
       </w:r>
       <w:proofErr w:type="spellStart"/>
-      <w:proofErr w:type="gramStart"/>
-      <w:r>
-        <w:t>const</w:t>
+      <w:r>
+        <w:t>member.next</w:t>
       </w:r>
       <w:proofErr w:type="spellEnd"/>
-      <w:proofErr w:type="gramEnd"/>
-      <w:r>
-        <w:t xml:space="preserve"> </w:t>
+      <w:r>
+        <w:t xml:space="preserve">, </w:t>
       </w:r>
       <w:proofErr w:type="spellStart"/>
       <w:r>
@@ -761,332 +824,7 @@
       </w:r>
       <w:proofErr w:type="spellEnd"/>
       <w:r>
-        <w:t>( ((type *)0)-&gt;member ) *__</w:t>
-      </w:r>
-      <w:proofErr w:type="spellStart"/>
-      <w:r>
-        <w:t>mptr</w:t>
-      </w:r>
-      <w:proofErr w:type="spellEnd"/>
-      <w:r>
-        <w:t xml:space="preserve"> = (</w:t>
-      </w:r>
-      <w:proofErr w:type="spellStart"/>
-      <w:r>
-        <w:t>ptr</w:t>
-      </w:r>
-      <w:proofErr w:type="spellEnd"/>
-      <w:r>
-        <w:t>);    \</w:t>
-      </w:r>
-    </w:p>
-    <w:p>
-      <w:r>
-        <w:t xml:space="preserve">        (</w:t>
-      </w:r>
-      <w:proofErr w:type="gramStart"/>
-      <w:r>
-        <w:t>type</w:t>
-      </w:r>
-      <w:proofErr w:type="gramEnd"/>
-      <w:r>
-        <w:t xml:space="preserve"> *)</w:t>
-      </w:r>
-      <w:proofErr w:type="gramStart"/>
-      <w:r>
-        <w:t>( (</w:t>
-      </w:r>
-      <w:proofErr w:type="gramEnd"/>
-      <w:r>
-        <w:t>char *)__</w:t>
-      </w:r>
-      <w:proofErr w:type="spellStart"/>
-      <w:r>
-        <w:t>mptr</w:t>
-      </w:r>
-      <w:proofErr w:type="spellEnd"/>
-      <w:r>
-        <w:t xml:space="preserve"> - </w:t>
-      </w:r>
-      <w:proofErr w:type="spellStart"/>
-      <w:r>
-        <w:t>offsetof</w:t>
-      </w:r>
-      <w:proofErr w:type="spellEnd"/>
-      <w:r>
-        <w:t>(</w:t>
-      </w:r>
-      <w:proofErr w:type="spellStart"/>
-      <w:r>
-        <w:t>type,member</w:t>
-      </w:r>
-      <w:proofErr w:type="spellEnd"/>
-      <w:r>
-        <w:t>) );})</w:t>
-      </w:r>
-    </w:p>
-    <w:p/>
-    <w:p>
-      <w:r>
-        <w:rPr>
-          <w:rFonts w:hint="eastAsia"/>
-        </w:rPr>
-        <w:t>//</w:t>
-      </w:r>
-      <w:r>
-        <w:rPr>
-          <w:rFonts w:hint="eastAsia"/>
-        </w:rPr>
-        <w:t>计算结构体的首地址</w:t>
-      </w:r>
-    </w:p>
-    <w:p>
-      <w:r>
-        <w:t xml:space="preserve">#define </w:t>
-      </w:r>
-      <w:proofErr w:type="spellStart"/>
-      <w:r>
-        <w:t>list_</w:t>
-      </w:r>
-      <w:proofErr w:type="gramStart"/>
-      <w:r>
-        <w:t>entry</w:t>
-      </w:r>
-      <w:proofErr w:type="spellEnd"/>
-      <w:r>
-        <w:t>(</w:t>
-      </w:r>
-      <w:proofErr w:type="spellStart"/>
-      <w:proofErr w:type="gramEnd"/>
-      <w:r>
-        <w:t>ptr</w:t>
-      </w:r>
-      <w:proofErr w:type="spellEnd"/>
-      <w:r>
-        <w:t>, type, member) \</w:t>
-      </w:r>
-    </w:p>
-    <w:p>
-      <w:r>
-        <w:t xml:space="preserve">        </w:t>
-      </w:r>
-      <w:proofErr w:type="spellStart"/>
-      <w:r>
-        <w:t>container_</w:t>
-      </w:r>
-      <w:proofErr w:type="gramStart"/>
-      <w:r>
-        <w:t>of</w:t>
-      </w:r>
-      <w:proofErr w:type="spellEnd"/>
-      <w:r>
-        <w:t>(</w:t>
-      </w:r>
-      <w:proofErr w:type="spellStart"/>
-      <w:proofErr w:type="gramEnd"/>
-      <w:r>
-        <w:t>ptr</w:t>
-      </w:r>
-      <w:proofErr w:type="spellEnd"/>
-      <w:r>
-        <w:t>, type, member)</w:t>
-      </w:r>
-    </w:p>
-    <w:p/>
-    <w:p>
-      <w:pPr>
-        <w:rPr>
-          <w:color w:val="FF0000"/>
-        </w:rPr>
-      </w:pPr>
-      <w:r>
-        <w:rPr>
-          <w:color w:val="FF0000"/>
-        </w:rPr>
-        <w:t>//</w:t>
-      </w:r>
-      <w:proofErr w:type="spellStart"/>
-      <w:r>
-        <w:rPr>
-          <w:color w:val="FF0000"/>
-        </w:rPr>
-        <w:t>list_for_each_entry</w:t>
-      </w:r>
-      <w:proofErr w:type="spellEnd"/>
-      <w:r>
-        <w:rPr>
-          <w:color w:val="FF0000"/>
-        </w:rPr>
-        <w:t xml:space="preserve"> = </w:t>
-      </w:r>
-      <w:proofErr w:type="spellStart"/>
-      <w:r>
-        <w:rPr>
-          <w:color w:val="FF0000"/>
-        </w:rPr>
-        <w:t>list_for_each</w:t>
-      </w:r>
-      <w:proofErr w:type="spellEnd"/>
-      <w:r>
-        <w:rPr>
-          <w:color w:val="FF0000"/>
-        </w:rPr>
-        <w:t xml:space="preserve"> + </w:t>
-      </w:r>
-      <w:proofErr w:type="spellStart"/>
-      <w:r>
-        <w:rPr>
-          <w:color w:val="FF0000"/>
-        </w:rPr>
-        <w:t>list_entry</w:t>
-      </w:r>
-      <w:proofErr w:type="spellEnd"/>
-    </w:p>
-    <w:p>
-      <w:r>
-        <w:t xml:space="preserve">#define </w:t>
-      </w:r>
-      <w:proofErr w:type="spellStart"/>
-      <w:r>
-        <w:t>list_for_each_</w:t>
-      </w:r>
-      <w:proofErr w:type="gramStart"/>
-      <w:r>
-        <w:t>entry</w:t>
-      </w:r>
-      <w:proofErr w:type="spellEnd"/>
-      <w:r>
-        <w:t>(</w:t>
-      </w:r>
-      <w:proofErr w:type="spellStart"/>
-      <w:proofErr w:type="gramEnd"/>
-      <w:r>
-        <w:t>pos</w:t>
-      </w:r>
-      <w:proofErr w:type="spellEnd"/>
-      <w:r>
-        <w:t>, head, member)                \</w:t>
-      </w:r>
-    </w:p>
-    <w:p>
-      <w:r>
-        <w:t xml:space="preserve">    </w:t>
-      </w:r>
-      <w:proofErr w:type="gramStart"/>
-      <w:r>
-        <w:t>for</w:t>
-      </w:r>
-      <w:proofErr w:type="gramEnd"/>
-      <w:r>
-        <w:t xml:space="preserve"> (</w:t>
-      </w:r>
-      <w:proofErr w:type="spellStart"/>
-      <w:r>
-        <w:t>pos</w:t>
-      </w:r>
-      <w:proofErr w:type="spellEnd"/>
-      <w:r>
-        <w:t xml:space="preserve"> = </w:t>
-      </w:r>
-      <w:proofErr w:type="spellStart"/>
-      <w:r>
-        <w:t>list_entry</w:t>
-      </w:r>
-      <w:proofErr w:type="spellEnd"/>
-      <w:r>
-        <w:t xml:space="preserve">((head)-&gt;next, </w:t>
-      </w:r>
-      <w:proofErr w:type="spellStart"/>
-      <w:r>
-        <w:t>typeof</w:t>
-      </w:r>
-      <w:proofErr w:type="spellEnd"/>
-      <w:r>
-        <w:t>(*</w:t>
-      </w:r>
-      <w:proofErr w:type="spellStart"/>
-      <w:r>
-        <w:t>pos</w:t>
-      </w:r>
-      <w:proofErr w:type="spellEnd"/>
-      <w:r>
-        <w:t>), member);    \</w:t>
-      </w:r>
-    </w:p>
-    <w:p>
-      <w:r>
-        <w:t xml:space="preserve">         &amp;</w:t>
-      </w:r>
-      <w:proofErr w:type="spellStart"/>
-      <w:r>
-        <w:t>pos</w:t>
-      </w:r>
-      <w:proofErr w:type="spellEnd"/>
-      <w:r>
-        <w:t>-&gt;</w:t>
-      </w:r>
-      <w:proofErr w:type="gramStart"/>
-      <w:r>
-        <w:t>member !</w:t>
-      </w:r>
-      <w:proofErr w:type="gramEnd"/>
-      <w:r>
-        <w:t>= (head);     \</w:t>
-      </w:r>
-    </w:p>
-    <w:p>
-      <w:r>
-        <w:t xml:space="preserve">         </w:t>
-      </w:r>
-      <w:proofErr w:type="spellStart"/>
-      <w:proofErr w:type="gramStart"/>
-      <w:r>
-        <w:t>pos</w:t>
-      </w:r>
-      <w:proofErr w:type="spellEnd"/>
-      <w:proofErr w:type="gramEnd"/>
-      <w:r>
-        <w:t xml:space="preserve"> = </w:t>
-      </w:r>
-      <w:proofErr w:type="spellStart"/>
-      <w:r>
-        <w:t>list_entry</w:t>
-      </w:r>
-      <w:proofErr w:type="spellEnd"/>
-      <w:r>
-        <w:t>(</w:t>
-      </w:r>
-      <w:proofErr w:type="spellStart"/>
-      <w:r>
-        <w:t>pos</w:t>
-      </w:r>
-      <w:proofErr w:type="spellEnd"/>
-      <w:r>
-        <w:t>-&gt;</w:t>
-      </w:r>
-      <w:proofErr w:type="spellStart"/>
-      <w:r>
-        <w:t>member.next</w:t>
-      </w:r>
-      <w:proofErr w:type="spellEnd"/>
-      <w:r>
-        <w:t xml:space="preserve">, </w:t>
-      </w:r>
-      <w:proofErr w:type="spellStart"/>
-      <w:r>
-        <w:t>typeof</w:t>
-      </w:r>
-      <w:proofErr w:type="spellEnd"/>
-      <w:r>
-        <w:t>(*</w:t>
-      </w:r>
-      <w:proofErr w:type="spellStart"/>
-      <w:r>
-        <w:t>pos</w:t>
-      </w:r>
-      <w:proofErr w:type="spellEnd"/>
-      <w:r>
-        <w:t>), member))</w:t>
+        <w:t>(*pos), member))</w:t>
       </w:r>
     </w:p>
     <w:p/>
@@ -1138,53 +876,38 @@
         </w:rPr>
         <w:t>和</w:t>
       </w:r>
+      <w:r>
+        <w:rPr>
+          <w:rFonts w:hint="eastAsia"/>
+          <w:color w:val="FF0000"/>
+        </w:rPr>
+        <w:t>pos</w:t>
+      </w:r>
+      <w:r>
+        <w:rPr>
+          <w:rFonts w:hint="eastAsia"/>
+          <w:color w:val="FF0000"/>
+        </w:rPr>
+        <w:t>属于同一种类型</w:t>
+      </w:r>
+      <w:r>
+        <w:rPr>
+          <w:rFonts w:hint="eastAsia"/>
+        </w:rPr>
+        <w:t>)</w:t>
+      </w:r>
+    </w:p>
+    <w:p>
+      <w:r>
+        <w:t xml:space="preserve">#define </w:t>
+      </w:r>
       <w:proofErr w:type="spellStart"/>
       <w:r>
-        <w:rPr>
-          <w:rFonts w:hint="eastAsia"/>
-          <w:color w:val="FF0000"/>
-        </w:rPr>
-        <w:t>pos</w:t>
+        <w:t>list_for_each_entry_safe</w:t>
       </w:r>
       <w:proofErr w:type="spellEnd"/>
       <w:r>
-        <w:rPr>
-          <w:rFonts w:hint="eastAsia"/>
-          <w:color w:val="FF0000"/>
-        </w:rPr>
-        <w:t>属于同一种类型</w:t>
-      </w:r>
-      <w:r>
-        <w:rPr>
-          <w:rFonts w:hint="eastAsia"/>
-        </w:rPr>
-        <w:t>)</w:t>
-      </w:r>
-    </w:p>
-    <w:p>
-      <w:r>
-        <w:t xml:space="preserve">#define </w:t>
-      </w:r>
-      <w:proofErr w:type="spellStart"/>
-      <w:r>
-        <w:t>list_for_each_entry_</w:t>
-      </w:r>
-      <w:proofErr w:type="gramStart"/>
-      <w:r>
-        <w:t>safe</w:t>
-      </w:r>
-      <w:proofErr w:type="spellEnd"/>
-      <w:r>
-        <w:t>(</w:t>
-      </w:r>
-      <w:proofErr w:type="spellStart"/>
-      <w:proofErr w:type="gramEnd"/>
-      <w:r>
-        <w:t>pos</w:t>
-      </w:r>
-      <w:proofErr w:type="spellEnd"/>
-      <w:r>
-        <w:t>, n, head, member)</w:t>
+        <w:t>(pos, n, head, member)</w:t>
       </w:r>
       <w:r>
         <w:tab/>
@@ -1200,46 +923,23 @@
     <w:p>
       <w:r>
         <w:tab/>
-      </w:r>
-      <w:proofErr w:type="gramStart"/>
-      <w:r>
-        <w:t>for</w:t>
-      </w:r>
-      <w:proofErr w:type="gramEnd"/>
-      <w:r>
-        <w:t xml:space="preserve"> (</w:t>
+        <w:t xml:space="preserve">for (pos = </w:t>
       </w:r>
       <w:proofErr w:type="spellStart"/>
       <w:r>
-        <w:t>pos</w:t>
+        <w:t>list_entry</w:t>
       </w:r>
       <w:proofErr w:type="spellEnd"/>
       <w:r>
-        <w:t xml:space="preserve"> = </w:t>
+        <w:t xml:space="preserve">((head)-&gt;next, </w:t>
       </w:r>
       <w:proofErr w:type="spellStart"/>
       <w:r>
-        <w:t>list_entry</w:t>
+        <w:t>typeof</w:t>
       </w:r>
       <w:proofErr w:type="spellEnd"/>
       <w:r>
-        <w:t xml:space="preserve">((head)-&gt;next, </w:t>
-      </w:r>
-      <w:proofErr w:type="spellStart"/>
-      <w:r>
-        <w:t>typeof</w:t>
-      </w:r>
-      <w:proofErr w:type="spellEnd"/>
-      <w:r>
-        <w:t>(*</w:t>
-      </w:r>
-      <w:proofErr w:type="spellStart"/>
-      <w:r>
-        <w:t>pos</w:t>
-      </w:r>
-      <w:proofErr w:type="spellEnd"/>
-      <w:r>
-        <w:t>), member),</w:t>
+        <w:t>(*pos), member),</w:t>
       </w:r>
       <w:r>
         <w:tab/>
@@ -1256,48 +956,27 @@
       </w:r>
       <w:proofErr w:type="spellStart"/>
       <w:r>
-        <w:t>list_</w:t>
-      </w:r>
-      <w:proofErr w:type="gramStart"/>
-      <w:r>
-        <w:t>entry</w:t>
+        <w:t>list_entry</w:t>
       </w:r>
       <w:proofErr w:type="spellEnd"/>
       <w:r>
-        <w:t>(</w:t>
+        <w:t>(pos-&gt;</w:t>
       </w:r>
       <w:proofErr w:type="spellStart"/>
-      <w:proofErr w:type="gramEnd"/>
-      <w:r>
-        <w:t>pos</w:t>
+      <w:r>
+        <w:t>member.next</w:t>
       </w:r>
       <w:proofErr w:type="spellEnd"/>
       <w:r>
-        <w:t>-&gt;</w:t>
+        <w:t xml:space="preserve">, </w:t>
       </w:r>
       <w:proofErr w:type="spellStart"/>
       <w:r>
-        <w:t>member.next</w:t>
+        <w:t>typeof</w:t>
       </w:r>
       <w:proofErr w:type="spellEnd"/>
       <w:r>
-        <w:t xml:space="preserve">, </w:t>
-      </w:r>
-      <w:proofErr w:type="spellStart"/>
-      <w:r>
-        <w:t>typeof</w:t>
-      </w:r>
-      <w:proofErr w:type="spellEnd"/>
-      <w:r>
-        <w:t>(*</w:t>
-      </w:r>
-      <w:proofErr w:type="spellStart"/>
-      <w:r>
-        <w:t>pos</w:t>
-      </w:r>
-      <w:proofErr w:type="spellEnd"/>
-      <w:r>
-        <w:t>), member);</w:t>
+        <w:t>(*pos), member);</w:t>
       </w:r>
       <w:r>
         <w:tab/>
@@ -1307,23 +986,7 @@
     <w:p>
       <w:r>
         <w:tab/>
-        <w:t xml:space="preserve">     &amp;</w:t>
-      </w:r>
-      <w:proofErr w:type="spellStart"/>
-      <w:r>
-        <w:t>pos</w:t>
-      </w:r>
-      <w:proofErr w:type="spellEnd"/>
-      <w:r>
-        <w:t>-&gt;</w:t>
-      </w:r>
-      <w:proofErr w:type="gramStart"/>
-      <w:r>
-        <w:t>member !</w:t>
-      </w:r>
-      <w:proofErr w:type="gramEnd"/>
-      <w:r>
-        <w:t xml:space="preserve">= (head); </w:t>
+        <w:t xml:space="preserve">     &amp;pos-&gt;member != (head); </w:t>
       </w:r>
       <w:r>
         <w:tab/>
@@ -1345,17 +1008,7 @@
     <w:p>
       <w:r>
         <w:tab/>
-        <w:t xml:space="preserve">     </w:t>
-      </w:r>
-      <w:proofErr w:type="spellStart"/>
-      <w:proofErr w:type="gramStart"/>
-      <w:r>
-        <w:t>pos</w:t>
-      </w:r>
-      <w:proofErr w:type="spellEnd"/>
-      <w:proofErr w:type="gramEnd"/>
-      <w:r>
-        <w:t xml:space="preserve"> = n, n = </w:t>
+        <w:t xml:space="preserve">     pos = n, n = </w:t>
       </w:r>
       <w:proofErr w:type="spellStart"/>
       <w:r>
@@ -1513,25 +1166,7 @@
           <w:sz w:val="28"/>
           <w:szCs w:val="28"/>
         </w:rPr>
-        <w:t>第二</w:t>
-      </w:r>
-      <w:proofErr w:type="gramStart"/>
-      <w:r>
-        <w:rPr>
-          <w:rFonts w:hint="eastAsia"/>
-          <w:sz w:val="28"/>
-          <w:szCs w:val="28"/>
-        </w:rPr>
-        <w:t>章进程</w:t>
-      </w:r>
-      <w:proofErr w:type="gramEnd"/>
-      <w:r>
-        <w:rPr>
-          <w:rFonts w:hint="eastAsia"/>
-          <w:sz w:val="28"/>
-          <w:szCs w:val="28"/>
-        </w:rPr>
-        <w:t>管理</w:t>
+        <w:t>第二章进程管理</w:t>
       </w:r>
     </w:p>
     <w:p>
@@ -1966,7 +1601,7 @@
     <w:p/>
     <w:tbl>
       <w:tblPr>
-        <w:tblStyle w:val="a7"/>
+        <w:tblStyle w:val="ab"/>
         <w:tblpPr w:leftFromText="180" w:rightFromText="180" w:vertAnchor="text" w:horzAnchor="page" w:tblpX="6809" w:tblpY="56"/>
         <w:tblOverlap w:val="never"/>
         <w:tblW w:w="0" w:type="auto"/>
@@ -2153,7 +1788,7 @@
               </wp:anchor>
             </w:drawing>
           </mc:Choice>
-          <mc:Fallback xmlns:cx="http://schemas.microsoft.com/office/drawing/2014/chartex" xmlns:cx1="http://schemas.microsoft.com/office/drawing/2015/9/8/chartex" xmlns:cx2="http://schemas.microsoft.com/office/drawing/2015/10/21/chartex" xmlns:cx3="http://schemas.microsoft.com/office/drawing/2016/5/9/chartex" xmlns:cx4="http://schemas.microsoft.com/office/drawing/2016/5/10/chartex" xmlns:cx5="http://schemas.microsoft.com/office/drawing/2016/5/11/chartex" xmlns:cx6="http://schemas.microsoft.com/office/drawing/2016/5/12/chartex" xmlns:cx7="http://schemas.microsoft.com/office/drawing/2016/5/13/chartex" xmlns:cx8="http://schemas.microsoft.com/office/drawing/2016/5/14/chartex" xmlns:aink="http://schemas.microsoft.com/office/drawing/2016/ink" xmlns:am3d="http://schemas.microsoft.com/office/drawing/2017/model3d" xmlns:w16cex="http://schemas.microsoft.com/office/word/2018/wordml/cex" xmlns:w16cid="http://schemas.microsoft.com/office/word/2016/wordml/cid" xmlns:w16="http://schemas.microsoft.com/office/word/2018/wordml" xmlns:w16se="http://schemas.microsoft.com/office/word/2015/wordml/symex" xmlns:wpsCustomData="http://www.wps.cn/officeDocument/2013/wpsCustomData">
+          <mc:Fallback xmlns:wpsCustomData="http://www.wps.cn/officeDocument/2013/wpsCustomData">
             <w:pict>
               <v:group id="Group 4" o:spid="_x0000_s1026" o:spt="203" style="position:absolute;left:0pt;margin-left:144.7pt;margin-top:14.55pt;height:41.85pt;width:101.4pt;z-index:251658240;mso-width-relative:page;mso-height-relative:page;" coordorigin="7100,32916" coordsize="2028,837" o:gfxdata="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">
                 <o:lock v:ext="edit" aspectratio="f"/>
@@ -2183,7 +1818,7 @@
     </w:p>
     <w:tbl>
       <w:tblPr>
-        <w:tblStyle w:val="a7"/>
+        <w:tblStyle w:val="ab"/>
         <w:tblW w:w="0" w:type="auto"/>
         <w:tblLayout w:type="fixed"/>
         <w:tblLook w:val="04A0" w:firstRow="1" w:lastRow="0" w:firstColumn="1" w:lastColumn="0" w:noHBand="0" w:noVBand="1"/>
@@ -2569,23 +2204,13 @@
         </w:rPr>
         <w:t>.3.2</w:t>
       </w:r>
-      <w:proofErr w:type="gramStart"/>
       <w:r>
         <w:rPr>
           <w:rFonts w:asciiTheme="majorEastAsia" w:eastAsiaTheme="majorEastAsia" w:hAnsiTheme="majorEastAsia" w:hint="eastAsia"/>
           <w:sz w:val="24"/>
           <w:szCs w:val="24"/>
         </w:rPr>
-        <w:t>二</w:t>
-      </w:r>
-      <w:proofErr w:type="gramEnd"/>
-      <w:r>
-        <w:rPr>
-          <w:rFonts w:asciiTheme="majorEastAsia" w:eastAsiaTheme="majorEastAsia" w:hAnsiTheme="majorEastAsia" w:hint="eastAsia"/>
-          <w:sz w:val="24"/>
-          <w:szCs w:val="24"/>
-        </w:rPr>
-        <w:t>级页表</w:t>
+        <w:t>二级页表</w:t>
       </w:r>
     </w:p>
     <w:p>
@@ -2657,7 +2282,7 @@
     </w:p>
     <w:tbl>
       <w:tblPr>
-        <w:tblStyle w:val="a7"/>
+        <w:tblStyle w:val="ab"/>
         <w:tblpPr w:leftFromText="180" w:rightFromText="180" w:vertAnchor="text" w:horzAnchor="page" w:tblpX="8881" w:tblpY="409"/>
         <w:tblOverlap w:val="never"/>
         <w:tblW w:w="0" w:type="auto"/>
@@ -2806,7 +2431,7 @@
     </w:p>
     <w:tbl>
       <w:tblPr>
-        <w:tblStyle w:val="a7"/>
+        <w:tblStyle w:val="ab"/>
         <w:tblW w:w="0" w:type="auto"/>
         <w:tblLook w:val="04A0" w:firstRow="1" w:lastRow="0" w:firstColumn="1" w:lastColumn="0" w:noHBand="0" w:noVBand="1"/>
       </w:tblPr>
@@ -3526,7 +3151,7 @@
     </w:p>
     <w:tbl>
       <w:tblPr>
-        <w:tblStyle w:val="a7"/>
+        <w:tblStyle w:val="ab"/>
         <w:tblpPr w:leftFromText="180" w:rightFromText="180" w:vertAnchor="page" w:horzAnchor="margin" w:tblpXSpec="center" w:tblpY="4249"/>
         <w:tblW w:w="0" w:type="auto"/>
         <w:tblLayout w:type="fixed"/>
@@ -3978,7 +3603,7 @@
     </w:p>
     <w:tbl>
       <w:tblPr>
-        <w:tblStyle w:val="a7"/>
+        <w:tblStyle w:val="ab"/>
         <w:tblpPr w:leftFromText="180" w:rightFromText="180" w:vertAnchor="text" w:horzAnchor="page" w:tblpX="9331" w:tblpY="542"/>
         <w:tblW w:w="0" w:type="auto"/>
         <w:tblLook w:val="04A0" w:firstRow="1" w:lastRow="0" w:firstColumn="1" w:lastColumn="0" w:noHBand="0" w:noVBand="1"/>
@@ -4027,7 +3652,6 @@
                 <w:szCs w:val="18"/>
               </w:rPr>
             </w:pPr>
-            <w:proofErr w:type="gramStart"/>
             <w:r>
               <w:rPr>
                 <w:rFonts w:hint="eastAsia"/>
@@ -4036,7 +3660,6 @@
               </w:rPr>
               <w:t>物理块号</w:t>
             </w:r>
-            <w:proofErr w:type="gramEnd"/>
           </w:p>
         </w:tc>
       </w:tr>
@@ -4371,7 +3994,7 @@
     </w:p>
     <w:tbl>
       <w:tblPr>
-        <w:tblStyle w:val="a7"/>
+        <w:tblStyle w:val="ab"/>
         <w:tblpPr w:leftFromText="180" w:rightFromText="180" w:vertAnchor="text" w:horzAnchor="page" w:tblpX="2291" w:tblpY="204"/>
         <w:tblW w:w="0" w:type="auto"/>
         <w:tblLook w:val="04A0" w:firstRow="1" w:lastRow="0" w:firstColumn="1" w:lastColumn="0" w:noHBand="0" w:noVBand="1"/>
@@ -4420,7 +4043,6 @@
                 <w:szCs w:val="18"/>
               </w:rPr>
             </w:pPr>
-            <w:proofErr w:type="gramStart"/>
             <w:r>
               <w:rPr>
                 <w:rFonts w:hint="eastAsia"/>
@@ -4429,7 +4051,6 @@
               </w:rPr>
               <w:t>内存块号</w:t>
             </w:r>
-            <w:proofErr w:type="gramEnd"/>
           </w:p>
         </w:tc>
       </w:tr>
@@ -4544,7 +4165,7 @@
                     </wp:anchor>
                   </w:drawing>
                 </mc:Choice>
-                <mc:Fallback xmlns:cx="http://schemas.microsoft.com/office/drawing/2014/chartex" xmlns:cx1="http://schemas.microsoft.com/office/drawing/2015/9/8/chartex" xmlns:cx2="http://schemas.microsoft.com/office/drawing/2015/10/21/chartex" xmlns:cx3="http://schemas.microsoft.com/office/drawing/2016/5/9/chartex" xmlns:cx4="http://schemas.microsoft.com/office/drawing/2016/5/10/chartex" xmlns:cx5="http://schemas.microsoft.com/office/drawing/2016/5/11/chartex" xmlns:cx6="http://schemas.microsoft.com/office/drawing/2016/5/12/chartex" xmlns:cx7="http://schemas.microsoft.com/office/drawing/2016/5/13/chartex" xmlns:cx8="http://schemas.microsoft.com/office/drawing/2016/5/14/chartex" xmlns:aink="http://schemas.microsoft.com/office/drawing/2016/ink" xmlns:am3d="http://schemas.microsoft.com/office/drawing/2017/model3d" xmlns:w16cex="http://schemas.microsoft.com/office/word/2018/wordml/cex" xmlns:w16cid="http://schemas.microsoft.com/office/word/2016/wordml/cid" xmlns:w16="http://schemas.microsoft.com/office/word/2018/wordml" xmlns:w16se="http://schemas.microsoft.com/office/word/2015/wordml/symex">
+                <mc:Fallback>
                   <w:pict>
                     <v:shapetype w14:anchorId="6BCC589E" id="_x0000_t34" coordsize="21600,21600" o:spt="34" o:oned="t" adj="10800" path="m,l@0,0@0,21600,21600,21600e" filled="f">
                       <v:stroke joinstyle="miter"/>
@@ -4735,7 +4356,7 @@
     </w:tbl>
     <w:tbl>
       <w:tblPr>
-        <w:tblStyle w:val="a7"/>
+        <w:tblStyle w:val="ab"/>
         <w:tblpPr w:leftFromText="180" w:rightFromText="180" w:vertAnchor="text" w:horzAnchor="margin" w:tblpXSpec="center" w:tblpY="234"/>
         <w:tblW w:w="0" w:type="auto"/>
         <w:tblLayout w:type="fixed"/>
@@ -4946,7 +4567,7 @@
     </w:tbl>
     <w:tbl>
       <w:tblPr>
-        <w:tblStyle w:val="a7"/>
+        <w:tblStyle w:val="ab"/>
         <w:tblpPr w:leftFromText="180" w:rightFromText="180" w:vertAnchor="text" w:horzAnchor="page" w:tblpX="7201" w:tblpY="158"/>
         <w:tblOverlap w:val="never"/>
         <w:tblW w:w="0" w:type="auto"/>
@@ -4991,7 +4612,6 @@
                 <w:szCs w:val="18"/>
               </w:rPr>
             </w:pPr>
-            <w:proofErr w:type="gramStart"/>
             <w:r>
               <w:rPr>
                 <w:rFonts w:hint="eastAsia"/>
@@ -5000,7 +4620,6 @@
               </w:rPr>
               <w:t>块号</w:t>
             </w:r>
-            <w:proofErr w:type="gramEnd"/>
           </w:p>
         </w:tc>
       </w:tr>
@@ -5313,7 +4932,7 @@
     </w:p>
     <w:tbl>
       <w:tblPr>
-        <w:tblStyle w:val="a7"/>
+        <w:tblStyle w:val="ab"/>
         <w:tblpPr w:leftFromText="180" w:rightFromText="180" w:vertAnchor="text" w:horzAnchor="margin" w:tblpXSpec="center" w:tblpY="364"/>
         <w:tblOverlap w:val="never"/>
         <w:tblW w:w="0" w:type="auto"/>
@@ -5823,29 +5442,14 @@
         <w:rPr>
           <w:color w:val="000000" w:themeColor="text1"/>
         </w:rPr>
-        <w:t>这么</w:t>
-      </w:r>
-      <w:proofErr w:type="gramStart"/>
-      <w:r>
-        <w:rPr>
-          <w:color w:val="000000" w:themeColor="text1"/>
-        </w:rPr>
-        <w:t>大有</w:t>
-      </w:r>
-      <w:r>
-        <w:rPr>
-          <w:rFonts w:hint="eastAsia"/>
-          <w:color w:val="000000" w:themeColor="text1"/>
-        </w:rPr>
-        <w:t>点</w:t>
-      </w:r>
-      <w:proofErr w:type="gramEnd"/>
-      <w:r>
-        <w:rPr>
-          <w:rFonts w:hint="eastAsia"/>
-          <w:color w:val="000000" w:themeColor="text1"/>
-        </w:rPr>
-        <w:t>吓人</w:t>
+        <w:t>这么大有</w:t>
+      </w:r>
+      <w:r>
+        <w:rPr>
+          <w:rFonts w:hint="eastAsia"/>
+          <w:color w:val="000000" w:themeColor="text1"/>
+        </w:rPr>
+        <w:t>点吓人</w:t>
       </w:r>
       <w:r>
         <w:rPr>
@@ -5975,7 +5579,7 @@
     </w:p>
     <w:tbl>
       <w:tblPr>
-        <w:tblStyle w:val="a7"/>
+        <w:tblStyle w:val="ab"/>
         <w:tblW w:w="0" w:type="auto"/>
         <w:tblLook w:val="04A0" w:firstRow="1" w:lastRow="0" w:firstColumn="1" w:lastColumn="0" w:noHBand="0" w:noVBand="1"/>
       </w:tblPr>
@@ -6793,21 +6397,26 @@
         <w:t>、</w:t>
       </w:r>
       <w:r>
-        <w:t>00</w:t>
-      </w:r>
-      <w:proofErr w:type="gramStart"/>
+        <w:t xml:space="preserve">00 </w:t>
+      </w:r>
+      <w:r>
+        <w:rPr>
+          <w:color w:val="C2D69B" w:themeColor="accent3" w:themeTint="99"/>
+        </w:rPr>
+        <w:t xml:space="preserve">01 </w:t>
+      </w:r>
+      <w:r>
+        <w:rPr>
+          <w:color w:val="FF0000"/>
+        </w:rPr>
+        <w:t>01</w:t>
+      </w:r>
       <w:r>
         <w:t xml:space="preserve"> </w:t>
       </w:r>
       <w:r>
         <w:rPr>
-          <w:color w:val="C2D69B" w:themeColor="accent3" w:themeTint="99"/>
-        </w:rPr>
-        <w:t xml:space="preserve">01 </w:t>
-      </w:r>
-      <w:r>
-        <w:rPr>
-          <w:color w:val="FF0000"/>
+          <w:color w:val="00B0F0"/>
         </w:rPr>
         <w:t>01</w:t>
       </w:r>
@@ -6816,20 +6425,10 @@
       </w:r>
       <w:r>
         <w:rPr>
-          <w:color w:val="00B0F0"/>
+          <w:color w:val="7030A0"/>
         </w:rPr>
         <w:t>01</w:t>
       </w:r>
-      <w:r>
-        <w:t xml:space="preserve"> </w:t>
-      </w:r>
-      <w:r>
-        <w:rPr>
-          <w:color w:val="7030A0"/>
-        </w:rPr>
-        <w:t>01</w:t>
-      </w:r>
-      <w:proofErr w:type="gramEnd"/>
       <w:r>
         <w:t xml:space="preserve"> 02 </w:t>
       </w:r>
@@ -6881,19 +6480,9 @@
         </w:rPr>
         <w:t>首位</w:t>
       </w:r>
-      <w:proofErr w:type="gramStart"/>
-      <w:r>
-        <w:t>”</w:t>
-      </w:r>
-      <w:proofErr w:type="gramEnd"/>
-      <w:r>
-        <w:t>0</w:t>
-      </w:r>
-      <w:proofErr w:type="gramStart"/>
-      <w:r>
-        <w:t>”</w:t>
-      </w:r>
-      <w:proofErr w:type="gramEnd"/>
+      <w:r>
+        <w:t>”0”</w:t>
+      </w:r>
       <w:r>
         <w:t xml:space="preserve"> </w:t>
       </w:r>
@@ -6962,21 +6551,26 @@
         <w:t xml:space="preserve">         </w:t>
       </w:r>
       <w:r>
-        <w:t>FF</w:t>
-      </w:r>
-      <w:proofErr w:type="gramStart"/>
+        <w:t xml:space="preserve">FF </w:t>
+      </w:r>
+      <w:r>
+        <w:rPr>
+          <w:color w:val="C2D69B" w:themeColor="accent3" w:themeTint="99"/>
+        </w:rPr>
+        <w:t xml:space="preserve">01 </w:t>
+      </w:r>
+      <w:r>
+        <w:rPr>
+          <w:color w:val="FF0000"/>
+        </w:rPr>
+        <w:t>01</w:t>
+      </w:r>
       <w:r>
         <w:t xml:space="preserve"> </w:t>
       </w:r>
       <w:r>
         <w:rPr>
-          <w:color w:val="C2D69B" w:themeColor="accent3" w:themeTint="99"/>
-        </w:rPr>
-        <w:t xml:space="preserve">01 </w:t>
-      </w:r>
-      <w:r>
-        <w:rPr>
-          <w:color w:val="FF0000"/>
+          <w:color w:val="00B0F0"/>
         </w:rPr>
         <w:t>01</w:t>
       </w:r>
@@ -6985,20 +6579,10 @@
       </w:r>
       <w:r>
         <w:rPr>
-          <w:color w:val="00B0F0"/>
+          <w:color w:val="7030A0"/>
         </w:rPr>
         <w:t>01</w:t>
       </w:r>
-      <w:r>
-        <w:t xml:space="preserve"> </w:t>
-      </w:r>
-      <w:r>
-        <w:rPr>
-          <w:color w:val="7030A0"/>
-        </w:rPr>
-        <w:t>01</w:t>
-      </w:r>
-      <w:proofErr w:type="gramEnd"/>
       <w:r>
         <w:t xml:space="preserve"> 02 </w:t>
       </w:r>
@@ -7066,11 +6650,6 @@
       </w:r>
     </w:p>
     <w:p>
-      <w:pPr>
-        <w:rPr>
-          <w:rFonts w:hint="eastAsia"/>
-        </w:rPr>
-      </w:pPr>
       <w:r>
         <w:rPr>
           <w:rFonts w:hint="eastAsia"/>
@@ -7148,11 +6727,7 @@
         <w:t>求出</w:t>
       </w:r>
       <w:r>
-        <w:t>的页</w:t>
-      </w:r>
-      <w:proofErr w:type="gramStart"/>
-      <w:r>
-        <w:t>目录项低</w:t>
+        <w:t>的页目录项低</w:t>
       </w:r>
       <w:r>
         <w:rPr>
@@ -7166,7 +6741,6 @@
         </w:rPr>
         <w:t>位</w:t>
       </w:r>
-      <w:proofErr w:type="gramEnd"/>
       <w:r>
         <w:t>没有用</w:t>
       </w:r>
@@ -7270,24 +6844,17 @@
         <w:t xml:space="preserve"> ~]# </w:t>
       </w:r>
       <w:proofErr w:type="spellStart"/>
-      <w:proofErr w:type="gramStart"/>
       <w:r>
         <w:t>dmesg</w:t>
       </w:r>
       <w:proofErr w:type="spellEnd"/>
-      <w:proofErr w:type="gramEnd"/>
       <w:r>
         <w:t xml:space="preserve"> -c</w:t>
       </w:r>
     </w:p>
     <w:p>
-      <w:proofErr w:type="gramStart"/>
-      <w:r>
-        <w:t>[  289.469352</w:t>
-      </w:r>
-      <w:proofErr w:type="gramEnd"/>
-      <w:r>
-        <w:t>] *******start********</w:t>
+      <w:r>
+        <w:t>[  289.469352] *******start********</w:t>
       </w:r>
     </w:p>
     <w:p>
@@ -7296,13 +6863,8 @@
           <w:color w:val="FF0000"/>
         </w:rPr>
       </w:pPr>
-      <w:proofErr w:type="gramStart"/>
-      <w:r>
-        <w:t>[  289.469356</w:t>
-      </w:r>
-      <w:proofErr w:type="gramEnd"/>
-      <w:r>
-        <w:t xml:space="preserve">] cr0= 80050033      </w:t>
+      <w:r>
+        <w:t xml:space="preserve">[  289.469356] cr0= 80050033      </w:t>
       </w:r>
       <w:r>
         <w:rPr>
@@ -7312,106 +6874,56 @@
       </w:r>
     </w:p>
     <w:p>
-      <w:proofErr w:type="gramStart"/>
-      <w:r>
-        <w:t>[  289.469359</w:t>
-      </w:r>
-      <w:proofErr w:type="gramEnd"/>
-      <w:r>
-        <w:t>] PGDIR_SHIFT = 39</w:t>
-      </w:r>
-    </w:p>
-    <w:p>
-      <w:proofErr w:type="gramStart"/>
-      <w:r>
-        <w:t>[  289.469362</w:t>
-      </w:r>
-      <w:proofErr w:type="gramEnd"/>
-      <w:r>
-        <w:t>] PUD_SHIFT = 30</w:t>
-      </w:r>
-    </w:p>
-    <w:p>
-      <w:proofErr w:type="gramStart"/>
-      <w:r>
-        <w:t>[  289.469364</w:t>
-      </w:r>
-      <w:proofErr w:type="gramEnd"/>
-      <w:r>
-        <w:t>] PMD_SHIFT = 21</w:t>
-      </w:r>
-    </w:p>
-    <w:p>
-      <w:proofErr w:type="gramStart"/>
-      <w:r>
-        <w:t>[  289.469366</w:t>
-      </w:r>
-      <w:proofErr w:type="gramEnd"/>
-      <w:r>
-        <w:t>] PAGE_SHIFT = 12</w:t>
-      </w:r>
-    </w:p>
-    <w:p>
-      <w:proofErr w:type="gramStart"/>
-      <w:r>
-        <w:t>[  289.469369</w:t>
-      </w:r>
-      <w:proofErr w:type="gramEnd"/>
-      <w:r>
-        <w:t>] PTRS_PER_PGD = 512</w:t>
-      </w:r>
-    </w:p>
-    <w:p>
-      <w:proofErr w:type="gramStart"/>
-      <w:r>
-        <w:t>[  289.469371</w:t>
-      </w:r>
-      <w:proofErr w:type="gramEnd"/>
-      <w:r>
-        <w:t>] PTRS_PER_PUD = 512</w:t>
-      </w:r>
-    </w:p>
-    <w:p>
-      <w:proofErr w:type="gramStart"/>
-      <w:r>
-        <w:t>[  289.469373</w:t>
-      </w:r>
-      <w:proofErr w:type="gramEnd"/>
-      <w:r>
-        <w:t>] PTRS_PER_PMD = 512</w:t>
-      </w:r>
-    </w:p>
-    <w:p>
-      <w:proofErr w:type="gramStart"/>
-      <w:r>
-        <w:t>[  289.469375</w:t>
-      </w:r>
-      <w:proofErr w:type="gramEnd"/>
-      <w:r>
-        <w:t>] PTRS_PER_PTE = 512</w:t>
-      </w:r>
-    </w:p>
-    <w:p>
-      <w:proofErr w:type="gramStart"/>
+      <w:r>
+        <w:t>[  289.469359] PGDIR_SHIFT = 39</w:t>
+      </w:r>
+    </w:p>
+    <w:p>
+      <w:r>
+        <w:t>[  289.469362] PUD_SHIFT = 30</w:t>
+      </w:r>
+    </w:p>
+    <w:p>
+      <w:r>
+        <w:t>[  289.469364] PMD_SHIFT = 21</w:t>
+      </w:r>
+    </w:p>
+    <w:p>
+      <w:r>
+        <w:t>[  289.469366] PAGE_SHIFT = 12</w:t>
+      </w:r>
+    </w:p>
+    <w:p>
+      <w:r>
+        <w:t>[  289.469369] PTRS_PER_PGD = 512</w:t>
+      </w:r>
+    </w:p>
+    <w:p>
+      <w:r>
+        <w:t>[  289.469371] PTRS_PER_PUD = 512</w:t>
+      </w:r>
+    </w:p>
+    <w:p>
+      <w:r>
+        <w:t>[  289.469373] PTRS_PER_PMD = 512</w:t>
+      </w:r>
+    </w:p>
+    <w:p>
+      <w:r>
+        <w:t>[  289.469375] PTRS_PER_PTE = 512</w:t>
+      </w:r>
+    </w:p>
+    <w:p>
       <w:r>
         <w:t>[  289.46937</w:t>
       </w:r>
       <w:r>
-        <w:t>8</w:t>
-      </w:r>
-      <w:proofErr w:type="gramEnd"/>
-      <w:r>
-        <w:t>] PAGE_MASK = fffffffffffff000</w:t>
-      </w:r>
-    </w:p>
-    <w:p>
-      <w:proofErr w:type="gramStart"/>
-      <w:r>
-        <w:t>[  289.469382</w:t>
-      </w:r>
-      <w:proofErr w:type="gramEnd"/>
-      <w:r>
-        <w:t xml:space="preserve">] </w:t>
+        <w:t>8] PAGE_MASK = fffffffffffff000</w:t>
+      </w:r>
+    </w:p>
+    <w:p>
+      <w:r>
+        <w:t xml:space="preserve">[  289.469382] </w:t>
       </w:r>
       <w:proofErr w:type="spellStart"/>
       <w:r>
@@ -7423,13 +6935,8 @@
       </w:r>
     </w:p>
     <w:p>
-      <w:proofErr w:type="gramStart"/>
-      <w:r>
-        <w:t>[  289.469385</w:t>
-      </w:r>
-      <w:proofErr w:type="gramEnd"/>
-      <w:r>
-        <w:t xml:space="preserve">] </w:t>
+      <w:r>
+        <w:t xml:space="preserve">[  289.469385] </w:t>
       </w:r>
       <w:proofErr w:type="spellStart"/>
       <w:r>
@@ -7449,13 +6956,8 @@
       </w:r>
     </w:p>
     <w:p>
-      <w:proofErr w:type="gramStart"/>
-      <w:r>
-        <w:t>[  289.469387</w:t>
-      </w:r>
-      <w:proofErr w:type="gramEnd"/>
-      <w:r>
-        <w:t xml:space="preserve">] </w:t>
+      <w:r>
+        <w:t xml:space="preserve">[  289.469387] </w:t>
       </w:r>
       <w:proofErr w:type="spellStart"/>
       <w:r>
@@ -7475,13 +6977,8 @@
       </w:r>
     </w:p>
     <w:p>
-      <w:proofErr w:type="gramStart"/>
-      <w:r>
-        <w:t>[  289.469390</w:t>
-      </w:r>
-      <w:proofErr w:type="gramEnd"/>
-      <w:r>
-        <w:t xml:space="preserve">] </w:t>
+      <w:r>
+        <w:t xml:space="preserve">[  289.469390] </w:t>
       </w:r>
       <w:proofErr w:type="spellStart"/>
       <w:r>
@@ -7501,13 +6998,8 @@
       </w:r>
     </w:p>
     <w:p>
-      <w:proofErr w:type="gramStart"/>
-      <w:r>
-        <w:t>[  289.469392</w:t>
-      </w:r>
-      <w:proofErr w:type="gramEnd"/>
-      <w:r>
-        <w:t xml:space="preserve">] </w:t>
+      <w:r>
+        <w:t xml:space="preserve">[  289.469392] </w:t>
       </w:r>
       <w:proofErr w:type="spellStart"/>
       <w:r>
@@ -7527,13 +7019,8 @@
       </w:r>
     </w:p>
     <w:p>
-      <w:proofErr w:type="gramStart"/>
-      <w:r>
-        <w:t>[  289.469395</w:t>
-      </w:r>
-      <w:proofErr w:type="gramEnd"/>
-      <w:r>
-        <w:t xml:space="preserve">] </w:t>
+      <w:r>
+        <w:t xml:space="preserve">[  289.469395] </w:t>
       </w:r>
       <w:proofErr w:type="spellStart"/>
       <w:r>
@@ -7553,13 +7040,8 @@
       </w:r>
     </w:p>
     <w:p>
-      <w:proofErr w:type="gramStart"/>
-      <w:r>
-        <w:t>[  289.469397</w:t>
-      </w:r>
-      <w:proofErr w:type="gramEnd"/>
-      <w:r>
-        <w:t xml:space="preserve">] </w:t>
+      <w:r>
+        <w:t xml:space="preserve">[  289.469397] </w:t>
       </w:r>
       <w:proofErr w:type="spellStart"/>
       <w:r>
@@ -8099,15 +7581,7 @@
       </w:r>
       <w:proofErr w:type="spellEnd"/>
       <w:r>
-        <w:t>....c</w:t>
-      </w:r>
-      <w:proofErr w:type="gramStart"/>
-      <w:r>
-        <w:t>.~</w:t>
-      </w:r>
-      <w:proofErr w:type="gramEnd"/>
-      <w:r>
-        <w:t>2....</w:t>
+        <w:t>....c.~2....</w:t>
       </w:r>
     </w:p>
     <w:p>
@@ -8255,163 +7729,115 @@
     </w:p>
     <w:p>
       <w:r>
-        <w:t xml:space="preserve">  000007648AEE0     80000000765DC063        80000000765DD063   c.]</w:t>
-      </w:r>
-      <w:proofErr w:type="gramStart"/>
-      <w:r>
-        <w:t>v</w:t>
-      </w:r>
-      <w:proofErr w:type="gramEnd"/>
-      <w:r>
-        <w:t>....c.]</w:t>
-      </w:r>
-      <w:proofErr w:type="gramStart"/>
-      <w:r>
-        <w:t>v</w:t>
-      </w:r>
-      <w:proofErr w:type="gramEnd"/>
+        <w:t xml:space="preserve">  000007648AEE0     80000000765DC063        80000000765DD063   c.]v....c.]v....</w:t>
+      </w:r>
+    </w:p>
+    <w:p>
+      <w:r>
+        <w:t xml:space="preserve">  000007648AEF0     80000000765DE063        80000000</w:t>
+      </w:r>
+      <w:r>
+        <w:rPr>
+          <w:color w:val="0070C0"/>
+        </w:rPr>
+        <w:t>765DF063</w:t>
+      </w:r>
+      <w:r>
+        <w:t xml:space="preserve">   c.]v....c.]v....</w:t>
+      </w:r>
+    </w:p>
+    <w:p>
+      <w:r>
+        <w:t xml:space="preserve">  000007648AF00     80000000765E0063        80000000765E1063   </w:t>
+      </w:r>
+      <w:proofErr w:type="spellStart"/>
+      <w:r>
+        <w:t>c.^v</w:t>
+      </w:r>
+      <w:proofErr w:type="spellEnd"/>
       <w:r>
         <w:t>....</w:t>
       </w:r>
-    </w:p>
-    <w:p>
-      <w:r>
-        <w:t xml:space="preserve">  000007648AEF0     80000000765DE063        80000000</w:t>
+      <w:proofErr w:type="spellStart"/>
+      <w:r>
+        <w:t>c.^v</w:t>
+      </w:r>
+      <w:proofErr w:type="spellEnd"/>
+      <w:r>
+        <w:t>....</w:t>
+      </w:r>
+    </w:p>
+    <w:p>
+      <w:pPr>
+        <w:spacing w:line="360" w:lineRule="auto"/>
+      </w:pPr>
+      <w:r>
+        <w:rPr>
+          <w:rFonts w:hint="eastAsia"/>
+        </w:rPr>
+        <w:t>第五步：</w:t>
+      </w:r>
+      <w:r>
+        <w:rPr>
+          <w:rFonts w:hint="eastAsia"/>
+        </w:rPr>
+        <w:t>0</w:t>
+      </w:r>
+      <w:r>
+        <w:t>x</w:t>
       </w:r>
       <w:r>
         <w:rPr>
           <w:color w:val="0070C0"/>
         </w:rPr>
-        <w:t>765DF063</w:t>
-      </w:r>
-      <w:r>
-        <w:t xml:space="preserve">   c.]</w:t>
-      </w:r>
-      <w:proofErr w:type="gramStart"/>
-      <w:r>
-        <w:t>v</w:t>
-      </w:r>
-      <w:proofErr w:type="gramEnd"/>
-      <w:r>
-        <w:t>....c.]</w:t>
-      </w:r>
-      <w:proofErr w:type="gramStart"/>
-      <w:r>
-        <w:t>v</w:t>
-      </w:r>
-      <w:proofErr w:type="gramEnd"/>
-      <w:r>
-        <w:t>....</w:t>
-      </w:r>
-    </w:p>
-    <w:p>
-      <w:r>
-        <w:t xml:space="preserve">  000007648AF00     80000000765E0063        80000000765E1063   </w:t>
+        <w:t>765DF000+0x0*0 =</w:t>
+      </w:r>
+      <w:r>
+        <w:rPr>
+          <w:rFonts w:hint="eastAsia"/>
+        </w:rPr>
+        <w:t>0</w:t>
+      </w:r>
+      <w:r>
+        <w:t>x</w:t>
+      </w:r>
+      <w:r>
+        <w:rPr>
+          <w:color w:val="0070C0"/>
+        </w:rPr>
+        <w:t>765DF000</w:t>
+      </w:r>
+    </w:p>
+    <w:p>
+      <w:r>
+        <w:t xml:space="preserve">  00000765DEFF0     0000000000000000        0000000000000000   ...............</w:t>
+      </w:r>
+    </w:p>
+    <w:p>
+      <w:r>
+        <w:t xml:space="preserve">  00000765DF000     </w:t>
+      </w:r>
+      <w:r>
+        <w:rPr>
+          <w:color w:val="0070C0"/>
+        </w:rPr>
+        <w:t>726F77206C6C6568        206D6F726620646C</w:t>
+      </w:r>
+      <w:r>
+        <w:t xml:space="preserve">   </w:t>
       </w:r>
       <w:proofErr w:type="spellStart"/>
       <w:r>
-        <w:t>c</w:t>
-      </w:r>
-      <w:proofErr w:type="gramStart"/>
-      <w:r>
-        <w:t>.^</w:t>
-      </w:r>
-      <w:proofErr w:type="gramEnd"/>
-      <w:r>
-        <w:t>v</w:t>
+        <w:t>hellworld</w:t>
       </w:r>
       <w:proofErr w:type="spellEnd"/>
       <w:r>
-        <w:t>....</w:t>
-      </w:r>
-      <w:proofErr w:type="spellStart"/>
-      <w:r>
-        <w:t>c.^v</w:t>
-      </w:r>
-      <w:proofErr w:type="spellEnd"/>
-      <w:r>
-        <w:t>....</w:t>
-      </w:r>
-    </w:p>
-    <w:p>
-      <w:pPr>
-        <w:spacing w:line="360" w:lineRule="auto"/>
-      </w:pPr>
-      <w:r>
-        <w:rPr>
-          <w:rFonts w:hint="eastAsia"/>
-        </w:rPr>
-        <w:t>第五步：</w:t>
-      </w:r>
-      <w:r>
-        <w:rPr>
-          <w:rFonts w:hint="eastAsia"/>
-        </w:rPr>
-        <w:t>0</w:t>
-      </w:r>
-      <w:r>
-        <w:t>x</w:t>
-      </w:r>
-      <w:r>
-        <w:rPr>
-          <w:color w:val="0070C0"/>
-        </w:rPr>
-        <w:t>765DF000+0x0*0 =</w:t>
-      </w:r>
-      <w:r>
-        <w:rPr>
-          <w:rFonts w:hint="eastAsia"/>
-        </w:rPr>
-        <w:t>0</w:t>
-      </w:r>
-      <w:r>
-        <w:t>x</w:t>
-      </w:r>
-      <w:r>
-        <w:rPr>
-          <w:color w:val="0070C0"/>
-        </w:rPr>
-        <w:t>765DF000</w:t>
-      </w:r>
-    </w:p>
-    <w:p>
-      <w:r>
-        <w:t xml:space="preserve">  00000765DEFF0     0000000000000000        0000000000000000   ...............</w:t>
-      </w:r>
-    </w:p>
-    <w:p>
-      <w:r>
-        <w:t xml:space="preserve">  00000765DF000     </w:t>
-      </w:r>
-      <w:r>
-        <w:rPr>
-          <w:color w:val="0070C0"/>
-        </w:rPr>
-        <w:t>726F77206C6C6568        206D6F726620646C</w:t>
-      </w:r>
-      <w:r>
-        <w:t xml:space="preserve">   </w:t>
-      </w:r>
-      <w:proofErr w:type="spellStart"/>
-      <w:r>
-        <w:t>hellworld</w:t>
-      </w:r>
-      <w:proofErr w:type="spellEnd"/>
-      <w:r>
         <w:t xml:space="preserve"> from</w:t>
       </w:r>
     </w:p>
     <w:p>
       <w:r>
-        <w:t xml:space="preserve">  00000765DF010     00006C656E72656B        0000000000000030   kernel</w:t>
-      </w:r>
-      <w:proofErr w:type="gramStart"/>
-      <w:r>
-        <w:t>..</w:t>
-      </w:r>
-      <w:proofErr w:type="gramEnd"/>
-      <w:r>
-        <w:t>0.......</w:t>
+        <w:t xml:space="preserve">  00000765DF010     00006C656E72656B        0000000000000030   kernel..0.......</w:t>
       </w:r>
     </w:p>
     <w:p>
@@ -8483,11 +7909,6 @@
       </w:r>
     </w:p>
     <w:p>
-      <w:pPr>
-        <w:rPr>
-          <w:rFonts w:hint="eastAsia"/>
-        </w:rPr>
-      </w:pPr>
       <w:r>
         <w:rPr>
           <w:rFonts w:hint="eastAsia"/>
@@ -8503,286 +7924,317 @@
       <w:r>
         <w:t>http://kerneltravel.net</w:t>
       </w:r>
+    </w:p>
+    <w:p>
+      <w:pPr>
+        <w:pStyle w:val="4"/>
+        <w:spacing w:beforeLines="50" w:before="156" w:afterLines="50" w:after="156" w:line="360" w:lineRule="auto"/>
+        <w:rPr>
+          <w:rFonts w:asciiTheme="majorEastAsia" w:hAnsiTheme="majorEastAsia"/>
+          <w:sz w:val="24"/>
+          <w:szCs w:val="24"/>
+        </w:rPr>
+      </w:pPr>
+      <w:r>
+        <w:rPr>
+          <w:rFonts w:asciiTheme="majorEastAsia" w:hAnsiTheme="majorEastAsia"/>
+          <w:sz w:val="24"/>
+          <w:szCs w:val="24"/>
+        </w:rPr>
+        <w:t>3.3.</w:t>
+      </w:r>
+      <w:r>
+        <w:rPr>
+          <w:rFonts w:asciiTheme="majorEastAsia" w:hAnsiTheme="majorEastAsia"/>
+          <w:sz w:val="24"/>
+          <w:szCs w:val="24"/>
+        </w:rPr>
+        <w:t>3</w:t>
+      </w:r>
+      <w:r>
+        <w:rPr>
+          <w:rFonts w:asciiTheme="majorEastAsia" w:hAnsiTheme="majorEastAsia"/>
+          <w:sz w:val="24"/>
+          <w:szCs w:val="24"/>
+        </w:rPr>
+        <w:t>.1</w:t>
+      </w:r>
+      <w:r>
+        <w:rPr>
+          <w:rFonts w:asciiTheme="majorEastAsia" w:hAnsiTheme="majorEastAsia"/>
+          <w:sz w:val="24"/>
+          <w:szCs w:val="24"/>
+        </w:rPr>
+        <w:t xml:space="preserve"> </w:t>
+      </w:r>
+      <w:proofErr w:type="spellStart"/>
+      <w:r>
+        <w:rPr>
+          <w:rFonts w:asciiTheme="majorEastAsia" w:hAnsiTheme="majorEastAsia"/>
+          <w:sz w:val="24"/>
+          <w:szCs w:val="24"/>
+        </w:rPr>
+        <w:t>linux</w:t>
+      </w:r>
+      <w:proofErr w:type="spellEnd"/>
+      <w:r>
+        <w:rPr>
+          <w:rFonts w:asciiTheme="majorEastAsia" w:hAnsiTheme="majorEastAsia" w:hint="eastAsia"/>
+          <w:sz w:val="24"/>
+          <w:szCs w:val="24"/>
+        </w:rPr>
+        <w:t>内存</w:t>
+      </w:r>
+      <w:r>
+        <w:rPr>
+          <w:rFonts w:asciiTheme="majorEastAsia" w:hAnsiTheme="majorEastAsia"/>
+          <w:sz w:val="24"/>
+          <w:szCs w:val="24"/>
+        </w:rPr>
+        <w:t>映射基础</w:t>
+      </w:r>
+      <w:r>
+        <w:rPr>
+          <w:rFonts w:asciiTheme="majorEastAsia" w:hAnsiTheme="majorEastAsia" w:hint="eastAsia"/>
+          <w:sz w:val="24"/>
+          <w:szCs w:val="24"/>
+        </w:rPr>
+        <w:t>（上</w:t>
+      </w:r>
+      <w:r>
+        <w:rPr>
+          <w:rFonts w:asciiTheme="majorEastAsia" w:hAnsiTheme="majorEastAsia"/>
+          <w:sz w:val="24"/>
+          <w:szCs w:val="24"/>
+        </w:rPr>
+        <w:t>）</w:t>
+      </w:r>
+    </w:p>
+    <w:p>
+      <w:r>
+        <w:rPr>
+          <w:rFonts w:hint="eastAsia"/>
+        </w:rPr>
+        <w:t>正文</w:t>
+      </w:r>
+    </w:p>
+    <w:p>
+      <w:pPr>
+        <w:pStyle w:val="4"/>
+        <w:spacing w:beforeLines="50" w:before="156" w:afterLines="50" w:after="156" w:line="360" w:lineRule="auto"/>
+        <w:rPr>
+          <w:rFonts w:asciiTheme="majorEastAsia" w:hAnsiTheme="majorEastAsia"/>
+          <w:sz w:val="24"/>
+          <w:szCs w:val="24"/>
+        </w:rPr>
+      </w:pPr>
+      <w:r>
+        <w:rPr>
+          <w:rFonts w:asciiTheme="majorEastAsia" w:hAnsiTheme="majorEastAsia"/>
+          <w:sz w:val="24"/>
+          <w:szCs w:val="24"/>
+        </w:rPr>
+        <w:t>3.3.</w:t>
+      </w:r>
+      <w:r>
+        <w:rPr>
+          <w:rFonts w:asciiTheme="majorEastAsia" w:hAnsiTheme="majorEastAsia"/>
+          <w:sz w:val="24"/>
+          <w:szCs w:val="24"/>
+        </w:rPr>
+        <w:t>3</w:t>
+      </w:r>
+      <w:r>
+        <w:rPr>
+          <w:rFonts w:asciiTheme="majorEastAsia" w:hAnsiTheme="majorEastAsia"/>
+          <w:sz w:val="24"/>
+          <w:szCs w:val="24"/>
+        </w:rPr>
+        <w:t>.1</w:t>
+      </w:r>
+      <w:r>
+        <w:rPr>
+          <w:rFonts w:asciiTheme="majorEastAsia" w:hAnsiTheme="majorEastAsia"/>
+          <w:sz w:val="24"/>
+          <w:szCs w:val="24"/>
+        </w:rPr>
+        <w:t xml:space="preserve"> </w:t>
+      </w:r>
+      <w:proofErr w:type="spellStart"/>
+      <w:r>
+        <w:rPr>
+          <w:rFonts w:asciiTheme="majorEastAsia" w:hAnsiTheme="majorEastAsia"/>
+          <w:sz w:val="24"/>
+          <w:szCs w:val="24"/>
+        </w:rPr>
+        <w:t>linux</w:t>
+      </w:r>
+      <w:proofErr w:type="spellEnd"/>
+      <w:r>
+        <w:rPr>
+          <w:rFonts w:asciiTheme="majorEastAsia" w:hAnsiTheme="majorEastAsia" w:hint="eastAsia"/>
+          <w:sz w:val="24"/>
+          <w:szCs w:val="24"/>
+        </w:rPr>
+        <w:t>内存</w:t>
+      </w:r>
+      <w:r>
+        <w:rPr>
+          <w:rFonts w:asciiTheme="majorEastAsia" w:hAnsiTheme="majorEastAsia"/>
+          <w:sz w:val="24"/>
+          <w:szCs w:val="24"/>
+        </w:rPr>
+        <w:t>映射</w:t>
+      </w:r>
+      <w:r>
+        <w:rPr>
+          <w:rFonts w:asciiTheme="majorEastAsia" w:hAnsiTheme="majorEastAsia" w:hint="eastAsia"/>
+          <w:sz w:val="24"/>
+          <w:szCs w:val="24"/>
+        </w:rPr>
+        <w:t>实现</w:t>
+      </w:r>
+      <w:r>
+        <w:rPr>
+          <w:rFonts w:asciiTheme="majorEastAsia" w:hAnsiTheme="majorEastAsia" w:hint="eastAsia"/>
+          <w:sz w:val="24"/>
+          <w:szCs w:val="24"/>
+        </w:rPr>
+        <w:t>（中</w:t>
+      </w:r>
+      <w:r>
+        <w:rPr>
+          <w:rFonts w:asciiTheme="majorEastAsia" w:hAnsiTheme="majorEastAsia"/>
+          <w:sz w:val="24"/>
+          <w:szCs w:val="24"/>
+        </w:rPr>
+        <w:t>）</w:t>
+      </w:r>
+    </w:p>
+    <w:p>
+      <w:r>
+        <w:rPr>
+          <w:rFonts w:hint="eastAsia"/>
+        </w:rPr>
+        <w:t>正文</w:t>
+      </w:r>
+    </w:p>
+    <w:p>
+      <w:pPr>
+        <w:rPr>
+          <w:rFonts w:hint="eastAsia"/>
+        </w:rPr>
+      </w:pPr>
+    </w:p>
+    <w:p>
+      <w:pPr>
+        <w:pStyle w:val="4"/>
+        <w:spacing w:beforeLines="50" w:before="156" w:afterLines="50" w:after="156" w:line="360" w:lineRule="auto"/>
+        <w:rPr>
+          <w:rFonts w:asciiTheme="majorEastAsia" w:hAnsiTheme="majorEastAsia"/>
+          <w:sz w:val="24"/>
+          <w:szCs w:val="24"/>
+        </w:rPr>
+      </w:pPr>
+      <w:r>
+        <w:rPr>
+          <w:rFonts w:asciiTheme="majorEastAsia" w:hAnsiTheme="majorEastAsia"/>
+          <w:sz w:val="24"/>
+          <w:szCs w:val="24"/>
+        </w:rPr>
+        <w:t>3.3.</w:t>
+      </w:r>
+      <w:r>
+        <w:rPr>
+          <w:rFonts w:asciiTheme="majorEastAsia" w:hAnsiTheme="majorEastAsia"/>
+          <w:sz w:val="24"/>
+          <w:szCs w:val="24"/>
+        </w:rPr>
+        <w:t>3</w:t>
+      </w:r>
+      <w:r>
+        <w:rPr>
+          <w:rFonts w:asciiTheme="majorEastAsia" w:hAnsiTheme="majorEastAsia"/>
+          <w:sz w:val="24"/>
+          <w:szCs w:val="24"/>
+        </w:rPr>
+        <w:t>.1</w:t>
+      </w:r>
+      <w:r>
+        <w:rPr>
+          <w:rFonts w:asciiTheme="majorEastAsia" w:hAnsiTheme="majorEastAsia"/>
+          <w:sz w:val="24"/>
+          <w:szCs w:val="24"/>
+        </w:rPr>
+        <w:t xml:space="preserve"> </w:t>
+      </w:r>
+      <w:proofErr w:type="spellStart"/>
+      <w:r>
+        <w:rPr>
+          <w:rFonts w:asciiTheme="majorEastAsia" w:hAnsiTheme="majorEastAsia"/>
+          <w:sz w:val="24"/>
+          <w:szCs w:val="24"/>
+        </w:rPr>
+        <w:t>linux</w:t>
+      </w:r>
+      <w:proofErr w:type="spellEnd"/>
+      <w:r>
+        <w:rPr>
+          <w:rFonts w:asciiTheme="majorEastAsia" w:hAnsiTheme="majorEastAsia" w:hint="eastAsia"/>
+          <w:sz w:val="24"/>
+          <w:szCs w:val="24"/>
+        </w:rPr>
+        <w:t>内存</w:t>
+      </w:r>
+      <w:r>
+        <w:rPr>
+          <w:rFonts w:asciiTheme="majorEastAsia" w:hAnsiTheme="majorEastAsia"/>
+          <w:sz w:val="24"/>
+          <w:szCs w:val="24"/>
+        </w:rPr>
+        <w:t>映射</w:t>
+      </w:r>
+      <w:r>
+        <w:rPr>
+          <w:rFonts w:asciiTheme="majorEastAsia" w:hAnsiTheme="majorEastAsia" w:hint="eastAsia"/>
+          <w:sz w:val="24"/>
+          <w:szCs w:val="24"/>
+        </w:rPr>
+        <w:t>测试</w:t>
+      </w:r>
+      <w:r>
+        <w:rPr>
+          <w:rFonts w:asciiTheme="majorEastAsia" w:hAnsiTheme="majorEastAsia" w:hint="eastAsia"/>
+          <w:sz w:val="24"/>
+          <w:szCs w:val="24"/>
+        </w:rPr>
+        <w:t>（下</w:t>
+      </w:r>
+      <w:r>
+        <w:rPr>
+          <w:rFonts w:asciiTheme="majorEastAsia" w:hAnsiTheme="majorEastAsia"/>
+          <w:sz w:val="24"/>
+          <w:szCs w:val="24"/>
+        </w:rPr>
+        <w:t>）</w:t>
+      </w:r>
+    </w:p>
+    <w:p>
+      <w:r>
+        <w:rPr>
+          <w:rFonts w:hint="eastAsia"/>
+        </w:rPr>
+        <w:t>正文</w:t>
+      </w:r>
+    </w:p>
+    <w:p>
+      <w:pPr>
+        <w:rPr>
+          <w:rFonts w:hint="eastAsia"/>
+        </w:rPr>
+      </w:pPr>
       <w:bookmarkStart w:id="0" w:name="_GoBack"/>
       <w:bookmarkEnd w:id="0"/>
-    </w:p>
-    <w:p>
-      <w:pPr>
-        <w:pStyle w:val="4"/>
-        <w:spacing w:beforeLines="50" w:before="156" w:afterLines="50" w:after="156" w:line="360" w:lineRule="auto"/>
-        <w:rPr>
-          <w:rFonts w:asciiTheme="majorEastAsia" w:hAnsiTheme="majorEastAsia"/>
-          <w:sz w:val="24"/>
-          <w:szCs w:val="24"/>
-        </w:rPr>
-      </w:pPr>
-      <w:r>
-        <w:rPr>
-          <w:rFonts w:asciiTheme="majorEastAsia" w:hAnsiTheme="majorEastAsia"/>
-          <w:sz w:val="24"/>
-          <w:szCs w:val="24"/>
-        </w:rPr>
-        <w:t>3.3.</w:t>
-      </w:r>
-      <w:r>
-        <w:rPr>
-          <w:rFonts w:asciiTheme="majorEastAsia" w:hAnsiTheme="majorEastAsia"/>
-          <w:sz w:val="24"/>
-          <w:szCs w:val="24"/>
-        </w:rPr>
-        <w:t>3</w:t>
-      </w:r>
-      <w:r>
-        <w:rPr>
-          <w:rFonts w:asciiTheme="majorEastAsia" w:hAnsiTheme="majorEastAsia"/>
-          <w:sz w:val="24"/>
-          <w:szCs w:val="24"/>
-        </w:rPr>
-        <w:t>.1</w:t>
-      </w:r>
-      <w:r>
-        <w:rPr>
-          <w:rFonts w:asciiTheme="majorEastAsia" w:hAnsiTheme="majorEastAsia"/>
-          <w:sz w:val="24"/>
-          <w:szCs w:val="24"/>
-        </w:rPr>
-        <w:t xml:space="preserve"> </w:t>
-      </w:r>
-      <w:proofErr w:type="spellStart"/>
-      <w:r>
-        <w:rPr>
-          <w:rFonts w:asciiTheme="majorEastAsia" w:hAnsiTheme="majorEastAsia"/>
-          <w:sz w:val="24"/>
-          <w:szCs w:val="24"/>
-        </w:rPr>
-        <w:t>linux</w:t>
-      </w:r>
-      <w:proofErr w:type="spellEnd"/>
-      <w:r>
-        <w:rPr>
-          <w:rFonts w:asciiTheme="majorEastAsia" w:hAnsiTheme="majorEastAsia" w:hint="eastAsia"/>
-          <w:sz w:val="24"/>
-          <w:szCs w:val="24"/>
-        </w:rPr>
-        <w:t>内存</w:t>
-      </w:r>
-      <w:r>
-        <w:rPr>
-          <w:rFonts w:asciiTheme="majorEastAsia" w:hAnsiTheme="majorEastAsia"/>
-          <w:sz w:val="24"/>
-          <w:szCs w:val="24"/>
-        </w:rPr>
-        <w:t>映射基础</w:t>
-      </w:r>
-      <w:r>
-        <w:rPr>
-          <w:rFonts w:asciiTheme="majorEastAsia" w:hAnsiTheme="majorEastAsia" w:hint="eastAsia"/>
-          <w:sz w:val="24"/>
-          <w:szCs w:val="24"/>
-        </w:rPr>
-        <w:t>（上</w:t>
-      </w:r>
-      <w:r>
-        <w:rPr>
-          <w:rFonts w:asciiTheme="majorEastAsia" w:hAnsiTheme="majorEastAsia"/>
-          <w:sz w:val="24"/>
-          <w:szCs w:val="24"/>
-        </w:rPr>
-        <w:t>）</w:t>
-      </w:r>
-    </w:p>
-    <w:p>
-      <w:pPr>
-        <w:rPr>
-          <w:rFonts w:hint="eastAsia"/>
-        </w:rPr>
-      </w:pPr>
-    </w:p>
-    <w:p>
-      <w:pPr>
-        <w:pStyle w:val="4"/>
-        <w:spacing w:beforeLines="50" w:before="156" w:afterLines="50" w:after="156" w:line="360" w:lineRule="auto"/>
-        <w:rPr>
-          <w:rFonts w:asciiTheme="majorEastAsia" w:hAnsiTheme="majorEastAsia" w:hint="eastAsia"/>
-          <w:sz w:val="24"/>
-          <w:szCs w:val="24"/>
-        </w:rPr>
-      </w:pPr>
-      <w:r>
-        <w:rPr>
-          <w:rFonts w:asciiTheme="majorEastAsia" w:hAnsiTheme="majorEastAsia"/>
-          <w:sz w:val="24"/>
-          <w:szCs w:val="24"/>
-        </w:rPr>
-        <w:t>3.3.</w:t>
-      </w:r>
-      <w:r>
-        <w:rPr>
-          <w:rFonts w:asciiTheme="majorEastAsia" w:hAnsiTheme="majorEastAsia"/>
-          <w:sz w:val="24"/>
-          <w:szCs w:val="24"/>
-        </w:rPr>
-        <w:t>3</w:t>
-      </w:r>
-      <w:r>
-        <w:rPr>
-          <w:rFonts w:asciiTheme="majorEastAsia" w:hAnsiTheme="majorEastAsia"/>
-          <w:sz w:val="24"/>
-          <w:szCs w:val="24"/>
-        </w:rPr>
-        <w:t>.1</w:t>
-      </w:r>
-      <w:r>
-        <w:rPr>
-          <w:rFonts w:asciiTheme="majorEastAsia" w:hAnsiTheme="majorEastAsia"/>
-          <w:sz w:val="24"/>
-          <w:szCs w:val="24"/>
-        </w:rPr>
-        <w:t xml:space="preserve"> </w:t>
-      </w:r>
-      <w:proofErr w:type="spellStart"/>
-      <w:r>
-        <w:rPr>
-          <w:rFonts w:asciiTheme="majorEastAsia" w:hAnsiTheme="majorEastAsia"/>
-          <w:sz w:val="24"/>
-          <w:szCs w:val="24"/>
-        </w:rPr>
-        <w:t>linux</w:t>
-      </w:r>
-      <w:proofErr w:type="spellEnd"/>
-      <w:r>
-        <w:rPr>
-          <w:rFonts w:asciiTheme="majorEastAsia" w:hAnsiTheme="majorEastAsia" w:hint="eastAsia"/>
-          <w:sz w:val="24"/>
-          <w:szCs w:val="24"/>
-        </w:rPr>
-        <w:t>内存</w:t>
-      </w:r>
-      <w:r>
-        <w:rPr>
-          <w:rFonts w:asciiTheme="majorEastAsia" w:hAnsiTheme="majorEastAsia"/>
-          <w:sz w:val="24"/>
-          <w:szCs w:val="24"/>
-        </w:rPr>
-        <w:t>映射</w:t>
-      </w:r>
-      <w:r>
-        <w:rPr>
-          <w:rFonts w:asciiTheme="majorEastAsia" w:hAnsiTheme="majorEastAsia" w:hint="eastAsia"/>
-          <w:sz w:val="24"/>
-          <w:szCs w:val="24"/>
-        </w:rPr>
-        <w:t>实现</w:t>
-      </w:r>
-      <w:r>
-        <w:rPr>
-          <w:rFonts w:asciiTheme="majorEastAsia" w:hAnsiTheme="majorEastAsia" w:hint="eastAsia"/>
-          <w:sz w:val="24"/>
-          <w:szCs w:val="24"/>
-        </w:rPr>
-        <w:t>（中</w:t>
-      </w:r>
-      <w:r>
-        <w:rPr>
-          <w:rFonts w:asciiTheme="majorEastAsia" w:hAnsiTheme="majorEastAsia"/>
-          <w:sz w:val="24"/>
-          <w:szCs w:val="24"/>
-        </w:rPr>
-        <w:t>）</w:t>
-      </w:r>
-    </w:p>
-    <w:p>
-      <w:pPr>
-        <w:pStyle w:val="4"/>
-        <w:spacing w:beforeLines="50" w:before="156" w:afterLines="50" w:after="156" w:line="360" w:lineRule="auto"/>
-        <w:rPr>
-          <w:rFonts w:asciiTheme="majorEastAsia" w:hAnsiTheme="majorEastAsia" w:hint="eastAsia"/>
-          <w:sz w:val="24"/>
-          <w:szCs w:val="24"/>
-        </w:rPr>
-      </w:pPr>
-      <w:r>
-        <w:rPr>
-          <w:rFonts w:asciiTheme="majorEastAsia" w:hAnsiTheme="majorEastAsia"/>
-          <w:sz w:val="24"/>
-          <w:szCs w:val="24"/>
-        </w:rPr>
-        <w:t>3.3.</w:t>
-      </w:r>
-      <w:r>
-        <w:rPr>
-          <w:rFonts w:asciiTheme="majorEastAsia" w:hAnsiTheme="majorEastAsia"/>
-          <w:sz w:val="24"/>
-          <w:szCs w:val="24"/>
-        </w:rPr>
-        <w:t>3</w:t>
-      </w:r>
-      <w:r>
-        <w:rPr>
-          <w:rFonts w:asciiTheme="majorEastAsia" w:hAnsiTheme="majorEastAsia"/>
-          <w:sz w:val="24"/>
-          <w:szCs w:val="24"/>
-        </w:rPr>
-        <w:t>.1</w:t>
-      </w:r>
-      <w:r>
-        <w:rPr>
-          <w:rFonts w:asciiTheme="majorEastAsia" w:hAnsiTheme="majorEastAsia"/>
-          <w:sz w:val="24"/>
-          <w:szCs w:val="24"/>
-        </w:rPr>
-        <w:t xml:space="preserve"> </w:t>
-      </w:r>
-      <w:proofErr w:type="spellStart"/>
-      <w:r>
-        <w:rPr>
-          <w:rFonts w:asciiTheme="majorEastAsia" w:hAnsiTheme="majorEastAsia"/>
-          <w:sz w:val="24"/>
-          <w:szCs w:val="24"/>
-        </w:rPr>
-        <w:t>linux</w:t>
-      </w:r>
-      <w:proofErr w:type="spellEnd"/>
-      <w:r>
-        <w:rPr>
-          <w:rFonts w:asciiTheme="majorEastAsia" w:hAnsiTheme="majorEastAsia" w:hint="eastAsia"/>
-          <w:sz w:val="24"/>
-          <w:szCs w:val="24"/>
-        </w:rPr>
-        <w:t>内存</w:t>
-      </w:r>
-      <w:r>
-        <w:rPr>
-          <w:rFonts w:asciiTheme="majorEastAsia" w:hAnsiTheme="majorEastAsia"/>
-          <w:sz w:val="24"/>
-          <w:szCs w:val="24"/>
-        </w:rPr>
-        <w:t>映射</w:t>
-      </w:r>
-      <w:r>
-        <w:rPr>
-          <w:rFonts w:asciiTheme="majorEastAsia" w:hAnsiTheme="majorEastAsia" w:hint="eastAsia"/>
-          <w:sz w:val="24"/>
-          <w:szCs w:val="24"/>
-        </w:rPr>
-        <w:t>测试</w:t>
-      </w:r>
-      <w:r>
-        <w:rPr>
-          <w:rFonts w:asciiTheme="majorEastAsia" w:hAnsiTheme="majorEastAsia" w:hint="eastAsia"/>
-          <w:sz w:val="24"/>
-          <w:szCs w:val="24"/>
-        </w:rPr>
-        <w:t>（下</w:t>
-      </w:r>
-      <w:r>
-        <w:rPr>
-          <w:rFonts w:asciiTheme="majorEastAsia" w:hAnsiTheme="majorEastAsia"/>
-          <w:sz w:val="24"/>
-          <w:szCs w:val="24"/>
-        </w:rPr>
-        <w:t>）</w:t>
-      </w:r>
     </w:p>
     <w:p/>
     <w:sectPr>
@@ -8796,7 +8248,7 @@
 </file>
 
 <file path=word/styles.xml><?xml version="1.0" encoding="utf-8"?>
-<w:styles xmlns:mc="http://schemas.openxmlformats.org/markup-compatibility/2006" xmlns:r="http://schemas.openxmlformats.org/officeDocument/2006/relationships" xmlns:w="http://schemas.openxmlformats.org/wordprocessingml/2006/main" xmlns:w14="http://schemas.microsoft.com/office/word/2010/wordml" xmlns:w15="http://schemas.microsoft.com/office/word/2012/wordml" mc:Ignorable="w14 w15">
+<w:styles xmlns:mc="http://schemas.openxmlformats.org/markup-compatibility/2006" xmlns:r="http://schemas.openxmlformats.org/officeDocument/2006/relationships" xmlns:w="http://schemas.openxmlformats.org/wordprocessingml/2006/main" xmlns:w14="http://schemas.microsoft.com/office/word/2010/wordml" xmlns:w15="http://schemas.microsoft.com/office/word/2012/wordml" xmlns:w16cex="http://schemas.microsoft.com/office/word/2018/wordml/cex" xmlns:w16cid="http://schemas.microsoft.com/office/word/2016/wordml/cid" xmlns:w16="http://schemas.microsoft.com/office/word/2018/wordml" xmlns:w16se="http://schemas.microsoft.com/office/word/2015/wordml/symex" mc:Ignorable="w14 w15 w16se w16cid w16 w16cex">
   <w:docDefaults>
     <w:rPrDefault>
       <w:rPr>
@@ -8806,7 +8258,7 @@
     </w:rPrDefault>
     <w:pPrDefault/>
   </w:docDefaults>
-  <w:latentStyles w:defLockedState="0" w:defUIPriority="99" w:defSemiHidden="0" w:defUnhideWhenUsed="0" w:defQFormat="0" w:count="371">
+  <w:latentStyles w:defLockedState="0" w:defUIPriority="99" w:defSemiHidden="0" w:defUnhideWhenUsed="0" w:defQFormat="0" w:count="376">
     <w:lsdException w:name="Normal" w:uiPriority="0" w:qFormat="1"/>
     <w:lsdException w:name="heading 1" w:uiPriority="9" w:qFormat="1"/>
     <w:lsdException w:name="heading 2" w:uiPriority="9" w:unhideWhenUsed="1" w:qFormat="1"/>
@@ -8912,7 +8364,6 @@
     <w:lsdException w:name="HTML Sample" w:semiHidden="1" w:unhideWhenUsed="1"/>
     <w:lsdException w:name="HTML Typewriter" w:semiHidden="1" w:unhideWhenUsed="1"/>
     <w:lsdException w:name="HTML Variable" w:semiHidden="1" w:unhideWhenUsed="1"/>
-    <w:lsdException w:name="Normal Table" w:semiHidden="1" w:unhideWhenUsed="1"/>
     <w:lsdException w:name="annotation subject" w:semiHidden="1" w:unhideWhenUsed="1"/>
     <w:lsdException w:name="No List" w:semiHidden="1" w:unhideWhenUsed="1"/>
     <w:lsdException w:name="Outline List 1" w:semiHidden="1" w:unhideWhenUsed="1"/>
@@ -8955,11 +8406,8 @@
     <w:lsdException w:name="Table Contemporary" w:semiHidden="1" w:unhideWhenUsed="1"/>
     <w:lsdException w:name="Table Elegant" w:semiHidden="1" w:unhideWhenUsed="1"/>
     <w:lsdException w:name="Table Professional" w:semiHidden="1" w:unhideWhenUsed="1"/>
-    <w:lsdException w:name="Table Subtle 1" w:semiHidden="1" w:unhideWhenUsed="1"/>
     <w:lsdException w:name="Table Subtle 2" w:semiHidden="1" w:unhideWhenUsed="1"/>
     <w:lsdException w:name="Table Web 1" w:semiHidden="1" w:unhideWhenUsed="1"/>
-    <w:lsdException w:name="Table Web 2" w:semiHidden="1" w:unhideWhenUsed="1"/>
-    <w:lsdException w:name="Table Web 3" w:semiHidden="1" w:unhideWhenUsed="1"/>
     <w:lsdException w:name="Balloon Text" w:semiHidden="1" w:unhideWhenUsed="1"/>
     <w:lsdException w:name="Table Grid" w:uiPriority="59"/>
     <w:lsdException w:name="Table Theme" w:semiHidden="1" w:unhideWhenUsed="1"/>
@@ -9174,6 +8622,11 @@
     <w:lsdException w:name="List Table 5 Dark Accent 6" w:uiPriority="50"/>
     <w:lsdException w:name="List Table 6 Colorful Accent 6" w:uiPriority="51"/>
     <w:lsdException w:name="List Table 7 Colorful Accent 6" w:uiPriority="52"/>
+    <w:lsdException w:name="Mention" w:semiHidden="1" w:unhideWhenUsed="1"/>
+    <w:lsdException w:name="Smart Hyperlink" w:semiHidden="1" w:unhideWhenUsed="1"/>
+    <w:lsdException w:name="Hashtag" w:semiHidden="1" w:unhideWhenUsed="1"/>
+    <w:lsdException w:name="Unresolved Mention" w:semiHidden="1" w:unhideWhenUsed="1"/>
+    <w:lsdException w:name="Smart Link" w:semiHidden="1" w:unhideWhenUsed="1"/>
   </w:latentStyles>
   <w:style w:type="paragraph" w:default="1" w:styleId="a">
     <w:name w:val="Normal"/>
@@ -9192,7 +8645,7 @@
     <w:name w:val="heading 1"/>
     <w:basedOn w:val="a"/>
     <w:next w:val="a"/>
-    <w:link w:val="1Char"/>
+    <w:link w:val="10"/>
     <w:uiPriority w:val="9"/>
     <w:qFormat/>
     <w:pPr>
@@ -9213,7 +8666,7 @@
     <w:name w:val="heading 2"/>
     <w:basedOn w:val="a"/>
     <w:next w:val="a"/>
-    <w:link w:val="2Char"/>
+    <w:link w:val="20"/>
     <w:uiPriority w:val="9"/>
     <w:unhideWhenUsed/>
     <w:qFormat/>
@@ -9235,7 +8688,7 @@
     <w:name w:val="heading 3"/>
     <w:basedOn w:val="a"/>
     <w:next w:val="a"/>
-    <w:link w:val="3Char"/>
+    <w:link w:val="30"/>
     <w:uiPriority w:val="9"/>
     <w:unhideWhenUsed/>
     <w:qFormat/>
@@ -9256,7 +8709,7 @@
     <w:name w:val="heading 4"/>
     <w:basedOn w:val="a"/>
     <w:next w:val="a"/>
-    <w:link w:val="4Char"/>
+    <w:link w:val="40"/>
     <w:uiPriority w:val="9"/>
     <w:unhideWhenUsed/>
     <w:qFormat/>
@@ -9305,7 +8758,7 @@
   <w:style w:type="paragraph" w:styleId="a3">
     <w:name w:val="Document Map"/>
     <w:basedOn w:val="a"/>
-    <w:link w:val="Char"/>
+    <w:link w:val="a4"/>
     <w:uiPriority w:val="99"/>
     <w:semiHidden/>
     <w:unhideWhenUsed/>
@@ -9315,10 +8768,10 @@
       <w:szCs w:val="18"/>
     </w:rPr>
   </w:style>
-  <w:style w:type="paragraph" w:styleId="a4">
+  <w:style w:type="paragraph" w:styleId="a5">
     <w:name w:val="Balloon Text"/>
     <w:basedOn w:val="a"/>
-    <w:link w:val="Char0"/>
+    <w:link w:val="a6"/>
     <w:uiPriority w:val="99"/>
     <w:semiHidden/>
     <w:unhideWhenUsed/>
@@ -9327,10 +8780,10 @@
       <w:szCs w:val="18"/>
     </w:rPr>
   </w:style>
-  <w:style w:type="paragraph" w:styleId="a5">
+  <w:style w:type="paragraph" w:styleId="a7">
     <w:name w:val="footer"/>
     <w:basedOn w:val="a"/>
-    <w:link w:val="Char1"/>
+    <w:link w:val="a8"/>
     <w:uiPriority w:val="99"/>
     <w:semiHidden/>
     <w:unhideWhenUsed/>
@@ -9347,10 +8800,10 @@
       <w:szCs w:val="18"/>
     </w:rPr>
   </w:style>
-  <w:style w:type="paragraph" w:styleId="a6">
+  <w:style w:type="paragraph" w:styleId="a9">
     <w:name w:val="header"/>
     <w:basedOn w:val="a"/>
-    <w:link w:val="Char2"/>
+    <w:link w:val="aa"/>
     <w:uiPriority w:val="99"/>
     <w:semiHidden/>
     <w:unhideWhenUsed/>
@@ -9370,7 +8823,7 @@
       <w:szCs w:val="18"/>
     </w:rPr>
   </w:style>
-  <w:style w:type="table" w:styleId="a7">
+  <w:style w:type="table" w:styleId="ab">
     <w:name w:val="Table Grid"/>
     <w:basedOn w:val="a1"/>
     <w:uiPriority w:val="59"/>
@@ -9379,7 +8832,6 @@
       <w:jc w:val="both"/>
     </w:pPr>
     <w:tblPr>
-      <w:tblInd w:w="0" w:type="dxa"/>
       <w:tblBorders>
         <w:top w:val="single" w:sz="4" w:space="0" w:color="auto"/>
         <w:left w:val="single" w:sz="4" w:space="0" w:color="auto"/>
@@ -9388,18 +8840,12 @@
         <w:insideH w:val="single" w:sz="4" w:space="0" w:color="auto"/>
         <w:insideV w:val="single" w:sz="4" w:space="0" w:color="auto"/>
       </w:tblBorders>
-      <w:tblCellMar>
-        <w:top w:w="0" w:type="dxa"/>
-        <w:left w:w="108" w:type="dxa"/>
-        <w:bottom w:w="0" w:type="dxa"/>
-        <w:right w:w="108" w:type="dxa"/>
-      </w:tblCellMar>
     </w:tblPr>
   </w:style>
-  <w:style w:type="character" w:customStyle="1" w:styleId="Char2">
-    <w:name w:val="页眉 Char"/>
+  <w:style w:type="character" w:customStyle="1" w:styleId="aa">
+    <w:name w:val="页眉 字符"/>
     <w:basedOn w:val="a0"/>
-    <w:link w:val="a6"/>
+    <w:link w:val="a9"/>
     <w:uiPriority w:val="99"/>
     <w:semiHidden/>
     <w:rPr>
@@ -9407,10 +8853,10 @@
       <w:szCs w:val="18"/>
     </w:rPr>
   </w:style>
-  <w:style w:type="character" w:customStyle="1" w:styleId="Char1">
-    <w:name w:val="页脚 Char"/>
+  <w:style w:type="character" w:customStyle="1" w:styleId="a8">
+    <w:name w:val="页脚 字符"/>
     <w:basedOn w:val="a0"/>
-    <w:link w:val="a5"/>
+    <w:link w:val="a7"/>
     <w:uiPriority w:val="99"/>
     <w:semiHidden/>
     <w:rPr>
@@ -9418,8 +8864,8 @@
       <w:szCs w:val="18"/>
     </w:rPr>
   </w:style>
-  <w:style w:type="character" w:customStyle="1" w:styleId="1Char">
-    <w:name w:val="标题 1 Char"/>
+  <w:style w:type="character" w:customStyle="1" w:styleId="10">
+    <w:name w:val="标题 1 字符"/>
     <w:basedOn w:val="a0"/>
     <w:link w:val="1"/>
     <w:uiPriority w:val="9"/>
@@ -9431,8 +8877,8 @@
       <w:szCs w:val="44"/>
     </w:rPr>
   </w:style>
-  <w:style w:type="character" w:customStyle="1" w:styleId="Char">
-    <w:name w:val="文档结构图 Char"/>
+  <w:style w:type="character" w:customStyle="1" w:styleId="a4">
+    <w:name w:val="文档结构图 字符"/>
     <w:basedOn w:val="a0"/>
     <w:link w:val="a3"/>
     <w:uiPriority w:val="99"/>
@@ -9443,8 +8889,8 @@
       <w:szCs w:val="18"/>
     </w:rPr>
   </w:style>
-  <w:style w:type="character" w:customStyle="1" w:styleId="2Char">
-    <w:name w:val="标题 2 Char"/>
+  <w:style w:type="character" w:customStyle="1" w:styleId="20">
+    <w:name w:val="标题 2 字符"/>
     <w:basedOn w:val="a0"/>
     <w:link w:val="2"/>
     <w:uiPriority w:val="9"/>
@@ -9456,8 +8902,8 @@
       <w:szCs w:val="32"/>
     </w:rPr>
   </w:style>
-  <w:style w:type="character" w:customStyle="1" w:styleId="3Char">
-    <w:name w:val="标题 3 Char"/>
+  <w:style w:type="character" w:customStyle="1" w:styleId="30">
+    <w:name w:val="标题 3 字符"/>
     <w:basedOn w:val="a0"/>
     <w:link w:val="3"/>
     <w:uiPriority w:val="9"/>
@@ -9468,10 +8914,10 @@
       <w:szCs w:val="32"/>
     </w:rPr>
   </w:style>
-  <w:style w:type="character" w:customStyle="1" w:styleId="Char0">
-    <w:name w:val="批注框文本 Char"/>
+  <w:style w:type="character" w:customStyle="1" w:styleId="a6">
+    <w:name w:val="批注框文本 字符"/>
     <w:basedOn w:val="a0"/>
-    <w:link w:val="a4"/>
+    <w:link w:val="a5"/>
     <w:uiPriority w:val="99"/>
     <w:semiHidden/>
     <w:rPr>
@@ -9479,8 +8925,8 @@
       <w:szCs w:val="18"/>
     </w:rPr>
   </w:style>
-  <w:style w:type="character" w:customStyle="1" w:styleId="4Char">
-    <w:name w:val="标题 4 Char"/>
+  <w:style w:type="character" w:customStyle="1" w:styleId="40">
+    <w:name w:val="标题 4 字符"/>
     <w:basedOn w:val="a0"/>
     <w:link w:val="4"/>
     <w:uiPriority w:val="9"/>

</xml_diff>